<commit_message>
addded some intro about the intent of the ex
</commit_message>
<xml_diff>
--- a/exercise_2/Exercise-2-Subject-205-Real Time Data Processing Using Apache Storm.docx
+++ b/exercise_2/Exercise-2-Subject-205-Real Time Data Processing Using Apache Storm.docx
@@ -384,6 +384,11 @@
       <w:pPr>
         <w:pStyle w:val="Normal1"/>
       </w:pPr>
+      <w:r>
+        <w:t>Streaming applications may seem complex but understand how they operate will be critical for a data scientist. In this Exercise we will explore an extensive streaming application analyzing Twitter data. In order to allow you to explore a more complex implementation in a limited amount of time you will be using an existing code base. You will install it, run it, show that you understand it and finally enhance it.</w:t>
+      </w:r>
+      <w:bookmarkStart w:id="0" w:name="_GoBack"/>
+      <w:bookmarkEnd w:id="0"/>
     </w:p>
     <w:p>
       <w:pPr>
@@ -508,11 +513,11 @@
       <w:pPr>
         <w:pStyle w:val="Heading2"/>
       </w:pPr>
-      <w:bookmarkStart w:id="0" w:name="_Toc304384095"/>
+      <w:bookmarkStart w:id="1" w:name="_Toc304384095"/>
       <w:r>
         <w:t>Use Case:</w:t>
       </w:r>
-      <w:bookmarkEnd w:id="0"/>
+      <w:bookmarkEnd w:id="1"/>
     </w:p>
     <w:p>
       <w:pPr>
@@ -547,6 +552,7 @@
         <w:rPr>
           <w:color w:val="252525"/>
         </w:rPr>
+        <w:lastRenderedPageBreak/>
         <w:t xml:space="preserve">So, in this exercise, you will exactly capture live social tweets to see people’s live interests, process it real time and actually summarize or aggregate to get insights. </w:t>
       </w:r>
     </w:p>
@@ -559,8 +565,8 @@
           <w:color w:val="C0504D" w:themeColor="accent2"/>
         </w:rPr>
       </w:pPr>
-      <w:bookmarkStart w:id="1" w:name="h.t6cvz6lwacj" w:colFirst="0" w:colLast="0"/>
-      <w:bookmarkEnd w:id="1"/>
+      <w:bookmarkStart w:id="2" w:name="h.t6cvz6lwacj" w:colFirst="0" w:colLast="0"/>
+      <w:bookmarkEnd w:id="2"/>
     </w:p>
     <w:p>
       <w:pPr>
@@ -589,8 +595,6 @@
           <w:color w:val="C0504D" w:themeColor="accent2"/>
         </w:rPr>
       </w:pPr>
-      <w:bookmarkStart w:id="2" w:name="_GoBack"/>
-      <w:bookmarkEnd w:id="2"/>
     </w:p>
     <w:p>
       <w:pPr>
@@ -615,31 +619,7 @@
         <w:pStyle w:val="normal0"/>
       </w:pPr>
       <w:r>
-        <w:t xml:space="preserve">Here is the detail guideline for each of the steps for implementation. You would use the same Amazon AMI for creating your own EC2 server for this exercise. You must have a </w:t>
-      </w:r>
-      <w:proofErr w:type="spellStart"/>
-      <w:r>
-        <w:t>github</w:t>
-      </w:r>
-      <w:proofErr w:type="spellEnd"/>
-      <w:r>
-        <w:t xml:space="preserve"> account if you wish to store your scripts, data, etc., which is recommended. You may not want to keep your EC2 server live all the </w:t>
-      </w:r>
-      <w:proofErr w:type="gramStart"/>
-      <w:r>
-        <w:t>time</w:t>
-      </w:r>
-      <w:proofErr w:type="gramEnd"/>
-      <w:r>
-        <w:t xml:space="preserve"> as you will run out of credit that way. So, you could save your work in </w:t>
-      </w:r>
-      <w:proofErr w:type="spellStart"/>
-      <w:r>
-        <w:t>github</w:t>
-      </w:r>
-      <w:proofErr w:type="spellEnd"/>
-      <w:r>
-        <w:t xml:space="preserve"> as you progress and when you make your sever alive, you can re -pull the code and use. This is optional as applies while you work. </w:t>
+        <w:t xml:space="preserve">Here is the detail guideline for each of the steps for implementation. You would use the same Amazon AMI for creating your own EC2 server for this exercise. You must have a github account if you wish to store your scripts, data, etc., which is recommended. You may not want to keep your EC2 server live all the time as you will run out of credit that way. So, you could save your work in github as you progress and when you make your sever alive, you can re -pull the code and use. This is optional as applies while you work. </w:t>
       </w:r>
     </w:p>
     <w:p>
@@ -1052,21 +1032,7 @@
           <w:b/>
         </w:rPr>
         <w:lastRenderedPageBreak/>
-        <w:t xml:space="preserve">Additional Readings for your </w:t>
-      </w:r>
-      <w:proofErr w:type="gramStart"/>
-      <w:r>
-        <w:rPr>
-          <w:b/>
-        </w:rPr>
-        <w:t>self studies</w:t>
-      </w:r>
-      <w:proofErr w:type="gramEnd"/>
-      <w:r>
-        <w:rPr>
-          <w:b/>
-        </w:rPr>
-        <w:t>:</w:t>
+        <w:t>Additional Readings for your self studies:</w:t>
       </w:r>
     </w:p>
     <w:p>
@@ -1143,53 +1109,25 @@
         <w:rPr>
           <w:highlight w:val="white"/>
         </w:rPr>
-        <w:t xml:space="preserve">You will be using the Amazon EC2 student’s </w:t>
-      </w:r>
-      <w:proofErr w:type="gramStart"/>
+        <w:t xml:space="preserve">You will be using the Amazon EC2 student’s account which is provided to you by UCB. You will be accessing the AMI provided as well to create your own server and work on this. </w:t>
+      </w:r>
+    </w:p>
+    <w:p>
+      <w:pPr>
+        <w:pStyle w:val="normal0"/>
+        <w:spacing w:line="264" w:lineRule="auto"/>
+      </w:pPr>
+    </w:p>
+    <w:p>
+      <w:pPr>
+        <w:pStyle w:val="normal0"/>
+        <w:spacing w:line="264" w:lineRule="auto"/>
+      </w:pPr>
       <w:r>
         <w:rPr>
           <w:highlight w:val="white"/>
         </w:rPr>
-        <w:t>account which</w:t>
-      </w:r>
-      <w:proofErr w:type="gramEnd"/>
-      <w:r>
-        <w:rPr>
-          <w:highlight w:val="white"/>
-        </w:rPr>
-        <w:t xml:space="preserve"> is provided to you by UCB. You will be accessing the AMI provided as well to create your own server and work on this. </w:t>
-      </w:r>
-    </w:p>
-    <w:p>
-      <w:pPr>
-        <w:pStyle w:val="normal0"/>
-        <w:spacing w:line="264" w:lineRule="auto"/>
-      </w:pPr>
-    </w:p>
-    <w:p>
-      <w:pPr>
-        <w:pStyle w:val="normal0"/>
-        <w:spacing w:line="264" w:lineRule="auto"/>
-      </w:pPr>
-      <w:r>
-        <w:rPr>
-          <w:highlight w:val="white"/>
-        </w:rPr>
-        <w:t xml:space="preserve">Here is the AMI </w:t>
-      </w:r>
-      <w:proofErr w:type="gramStart"/>
-      <w:r>
-        <w:rPr>
-          <w:highlight w:val="white"/>
-        </w:rPr>
-        <w:t>Name :</w:t>
-      </w:r>
-      <w:proofErr w:type="gramEnd"/>
-      <w:r>
-        <w:rPr>
-          <w:highlight w:val="white"/>
-        </w:rPr>
-        <w:t xml:space="preserve"> </w:t>
+        <w:t xml:space="preserve">Here is the AMI Name : </w:t>
       </w:r>
       <w:r>
         <w:rPr>
@@ -1223,25 +1161,8 @@
           <w:color w:val="444444"/>
           <w:highlight w:val="white"/>
         </w:rPr>
-        <w:t xml:space="preserve">You can fetch these to your local </w:t>
-      </w:r>
-      <w:proofErr w:type="spellStart"/>
-      <w:r>
-        <w:rPr>
-          <w:color w:val="444444"/>
-          <w:highlight w:val="white"/>
-        </w:rPr>
-        <w:t>filesystem</w:t>
-      </w:r>
-      <w:proofErr w:type="spellEnd"/>
-      <w:r>
-        <w:rPr>
-          <w:color w:val="444444"/>
-          <w:highlight w:val="white"/>
-        </w:rPr>
-        <w:t xml:space="preserve"> using the </w:t>
-      </w:r>
-      <w:proofErr w:type="spellStart"/>
+        <w:t xml:space="preserve">You can fetch these to your local filesystem using the </w:t>
+      </w:r>
       <w:r>
         <w:rPr>
           <w:b/>
@@ -1250,7 +1171,6 @@
         </w:rPr>
         <w:t>wget</w:t>
       </w:r>
-      <w:proofErr w:type="spellEnd"/>
       <w:r>
         <w:rPr>
           <w:color w:val="444444"/>
@@ -1278,28 +1198,13 @@
           <w:color w:val="444444"/>
           <w:highlight w:val="white"/>
         </w:rPr>
-        <w:t xml:space="preserve">The Github Repository for the same </w:t>
-      </w:r>
-      <w:proofErr w:type="gramStart"/>
+        <w:t xml:space="preserve">The Github Repository for the same is </w:t>
+      </w:r>
       <w:r>
         <w:rPr>
           <w:color w:val="444444"/>
-          <w:highlight w:val="white"/>
-        </w:rPr>
-        <w:t xml:space="preserve">is </w:t>
-      </w:r>
-      <w:r>
-        <w:rPr>
-          <w:color w:val="444444"/>
-        </w:rPr>
-        <w:t>:</w:t>
-      </w:r>
-      <w:proofErr w:type="gramEnd"/>
-      <w:r>
-        <w:rPr>
-          <w:color w:val="444444"/>
-        </w:rPr>
-        <w:t xml:space="preserve"> </w:t>
+        </w:rPr>
+        <w:t xml:space="preserve">: </w:t>
       </w:r>
     </w:p>
     <w:p>
@@ -1349,16 +1254,8 @@
         <w:rPr>
           <w:highlight w:val="white"/>
         </w:rPr>
-        <w:t xml:space="preserve">Apache Storm, Amazon EC2, </w:t>
-      </w:r>
-      <w:proofErr w:type="spellStart"/>
-      <w:r>
-        <w:rPr>
-          <w:highlight w:val="white"/>
-        </w:rPr>
-        <w:t>github</w:t>
-      </w:r>
-      <w:proofErr w:type="spellEnd"/>
+        <w:t>Apache Storm, Amazon EC2, github</w:t>
+      </w:r>
       <w:r>
         <w:t>, python, Twitter API</w:t>
       </w:r>
@@ -1787,16 +1684,8 @@
           <w:rPr>
             <w:rStyle w:val="Hyperlink"/>
           </w:rPr>
-          <w:t>https://en.wikipedia.org/wiki/Storm_(</w:t>
+          <w:t>https://en.wikipedia.org/wiki/Storm_(event_processor</w:t>
         </w:r>
-        <w:proofErr w:type="spellStart"/>
-        <w:r>
-          <w:rPr>
-            <w:rStyle w:val="Hyperlink"/>
-          </w:rPr>
-          <w:t>event_processor</w:t>
-        </w:r>
-        <w:proofErr w:type="spellEnd"/>
       </w:hyperlink>
       <w:r>
         <w:t>)</w:t>
@@ -2203,11 +2092,9 @@
         </w:numPr>
         <w:contextualSpacing/>
       </w:pPr>
-      <w:proofErr w:type="gramStart"/>
       <w:r>
         <w:t>processing</w:t>
       </w:r>
-      <w:proofErr w:type="gramEnd"/>
     </w:p>
     <w:p>
       <w:pPr>
@@ -2334,7 +2221,7 @@
         <w:rStyle w:val="PageNumber"/>
         <w:noProof/>
       </w:rPr>
-      <w:t>2</w:t>
+      <w:t>1</w:t>
     </w:r>
     <w:r>
       <w:rPr>

</xml_diff>

<commit_message>
updates from Jari and Manos
</commit_message>
<xml_diff>
--- a/exercise_2/Exercise-2-Subject-205-Real Time Data Processing Using Apache Storm.docx
+++ b/exercise_2/Exercise-2-Subject-205-Real Time Data Processing Using Apache Storm.docx
@@ -363,9 +363,26 @@
     </w:p>
     <w:p>
       <w:r>
-        <w:t>Streaming applications may seem complex but understand how they operate will be critical for a data scientist. In this Exercise we will explore a streaming application analyzing Twitter data. In order to allow you to explore a more complex implementation in a limited amount of time you will be using an existing code base and add codes to it. You will use Streamparse as used in Lab 9 with a given topology. The application reads the stream of tweets from Twitter streaming API, parses them, counts the number of each words in the stream of tweets, and write the final results back to a Postgres table.</w:t>
-      </w:r>
-    </w:p>
+        <w:t xml:space="preserve">Streaming applications may seem complex but understand how they operate will be critical for a data scientist. In this Exercise we will explore a streaming application analyzing Twitter data. In order to allow you to explore a more complex implementation in a limited amount of time you will be using an existing code base and add codes to it. You will use </w:t>
+      </w:r>
+      <w:proofErr w:type="spellStart"/>
+      <w:r>
+        <w:t>Streamparse</w:t>
+      </w:r>
+      <w:proofErr w:type="spellEnd"/>
+      <w:r>
+        <w:t xml:space="preserve"> as used in Lab 9 with a given topology. The application reads the stream of tweets from Twitter streaming API, parses them, counts the number of each words in the stream of tweets, and write the final results back to a </w:t>
+      </w:r>
+      <w:proofErr w:type="spellStart"/>
+      <w:r>
+        <w:t>Postgres</w:t>
+      </w:r>
+      <w:proofErr w:type="spellEnd"/>
+      <w:r>
+        <w:t xml:space="preserve"> table.</w:t>
+      </w:r>
+    </w:p>
+    <w:p/>
     <w:p>
       <w:pPr>
         <w:pStyle w:val="Heading1"/>
@@ -430,6 +447,11 @@
     </w:p>
     <w:p>
       <w:pPr>
+        <w:pStyle w:val="ListParagraph"/>
+      </w:pPr>
+    </w:p>
+    <w:p>
+      <w:pPr>
         <w:pStyle w:val="Heading1"/>
       </w:pPr>
       <w:bookmarkStart w:id="0" w:name="_Toc304384099"/>
@@ -449,8 +471,34 @@
         <w:t>Apache Storm, Amazon EC2</w:t>
       </w:r>
       <w:r>
-        <w:t>, python, Twitter API,  Streamparse, Postgres,  and psycopg</w:t>
-      </w:r>
+        <w:t>, python, Twitter API</w:t>
+      </w:r>
+      <w:proofErr w:type="gramStart"/>
+      <w:r>
+        <w:t xml:space="preserve">,  </w:t>
+      </w:r>
+      <w:proofErr w:type="spellStart"/>
+      <w:r>
+        <w:t>Streamparse</w:t>
+      </w:r>
+      <w:proofErr w:type="spellEnd"/>
+      <w:proofErr w:type="gramEnd"/>
+      <w:r>
+        <w:t xml:space="preserve">, </w:t>
+      </w:r>
+      <w:proofErr w:type="spellStart"/>
+      <w:r>
+        <w:t>Postgres</w:t>
+      </w:r>
+      <w:proofErr w:type="spellEnd"/>
+      <w:r>
+        <w:t xml:space="preserve">,  and </w:t>
+      </w:r>
+      <w:proofErr w:type="spellStart"/>
+      <w:r>
+        <w:t>psycopg</w:t>
+      </w:r>
+      <w:proofErr w:type="spellEnd"/>
     </w:p>
     <w:p>
       <w:pPr>
@@ -461,42 +509,14 @@
       </w:r>
     </w:p>
     <w:p>
+      <w:pPr>
+        <w:pStyle w:val="normal0"/>
+      </w:pPr>
+    </w:p>
+    <w:p>
       <w:r>
         <w:t>In the following table you will find references and resources related to programs and components used or you need to use.</w:t>
       </w:r>
-    </w:p>
-    <w:p>
-      <w:pPr>
-        <w:rPr>
-          <w:rFonts w:ascii="Times New Roman" w:hAnsi="Times New Roman" w:cs="Times New Roman"/>
-          <w:sz w:val="24"/>
-          <w:szCs w:val="24"/>
-        </w:rPr>
-      </w:pPr>
-    </w:p>
-    <w:p>
-      <w:pPr>
-        <w:pStyle w:val="normal0"/>
-        <w:contextualSpacing/>
-        <w:jc w:val="both"/>
-        <w:rPr>
-          <w:rFonts w:ascii="Times New Roman" w:hAnsi="Times New Roman" w:cs="Times New Roman"/>
-          <w:sz w:val="24"/>
-          <w:szCs w:val="24"/>
-        </w:rPr>
-      </w:pPr>
-    </w:p>
-    <w:p>
-      <w:pPr>
-        <w:pStyle w:val="normal0"/>
-        <w:contextualSpacing/>
-        <w:jc w:val="both"/>
-        <w:rPr>
-          <w:rFonts w:ascii="Times New Roman" w:hAnsi="Times New Roman" w:cs="Times New Roman"/>
-          <w:sz w:val="24"/>
-          <w:szCs w:val="24"/>
-        </w:rPr>
-      </w:pPr>
     </w:p>
     <w:p>
       <w:pPr>
@@ -760,11 +780,19 @@
                 <w:rFonts w:cs="Times New Roman"/>
               </w:rPr>
             </w:pPr>
+            <w:proofErr w:type="spellStart"/>
             <w:r>
               <w:rPr>
                 <w:rFonts w:cs="Times New Roman"/>
               </w:rPr>
-              <w:t>Tweepy Documentation</w:t>
+              <w:t>Tweepy</w:t>
+            </w:r>
+            <w:proofErr w:type="spellEnd"/>
+            <w:r>
+              <w:rPr>
+                <w:rFonts w:cs="Times New Roman"/>
+              </w:rPr>
+              <w:t xml:space="preserve"> Documentation</w:t>
             </w:r>
           </w:p>
           <w:p>
@@ -814,12 +842,16 @@
                 <w:rFonts w:cs="Times New Roman"/>
               </w:rPr>
             </w:pPr>
+            <w:proofErr w:type="spellStart"/>
+            <w:proofErr w:type="gramStart"/>
             <w:r>
               <w:rPr>
                 <w:rFonts w:cs="Times New Roman"/>
               </w:rPr>
               <w:t>psycopg</w:t>
             </w:r>
+            <w:proofErr w:type="spellEnd"/>
+            <w:proofErr w:type="gramEnd"/>
           </w:p>
         </w:tc>
       </w:tr>
@@ -857,7 +889,15 @@
         </w:rPr>
       </w:pPr>
       <w:r>
-        <w:t xml:space="preserve">In order to get exposed to a more substantial example of stream processing we will ask you to understand and deploy an existing Streamparse project and enhance it with more features rather than developing an application from scratch. </w:t>
+        <w:t xml:space="preserve">In order to get exposed to a more substantial example of stream processing we will ask you to understand and deploy an existing </w:t>
+      </w:r>
+      <w:proofErr w:type="spellStart"/>
+      <w:r>
+        <w:t>Streamparse</w:t>
+      </w:r>
+      <w:proofErr w:type="spellEnd"/>
+      <w:r>
+        <w:t xml:space="preserve"> project and enhance it with more features rather than developing an application from scratch. </w:t>
       </w:r>
       <w:bookmarkStart w:id="1" w:name="_Toc304384095"/>
     </w:p>
@@ -871,12 +911,16 @@
       <w:bookmarkEnd w:id="1"/>
     </w:p>
     <w:p>
+      <w:pPr>
+        <w:pStyle w:val="normal0"/>
+      </w:pPr>
+    </w:p>
+    <w:p>
       <w:r>
         <w:t xml:space="preserve">Catching and analyzing live twitter data around your business interest area can give you a deeper understanding of current social trends and demands. Older data can give you information on the mainstream trends over a certain period of time, but live data can give you exact and accurate insights real time. For example, say there is manager who manages live TV ads during a popular TV program, which is broadcasted every week. Basing on the Twitter trends at the time of the show live, the manager can decide which ad would be more contextual and engage viewers even more. This will ensure the viewer’s interest in not only in the show but in the ads as well. </w:t>
       </w:r>
     </w:p>
     <w:p/>
-    <w:p/>
     <w:p>
       <w:r>
         <w:t xml:space="preserve">So, in this exercise, you will exactly capture live social tweets to see people’s live interests, process it real time and actually summarize or aggregate to get insights. Figure 1 shows the overall architecture of the application as well as the topology of its storm component that you need to develop. The application reads the live stream of tweets from twitter in </w:t>
@@ -888,7 +932,15 @@
         <w:t>Tweet-spout</w:t>
       </w:r>
       <w:r>
-        <w:t xml:space="preserve"> using Tweepy library. The </w:t>
+        <w:t xml:space="preserve"> using </w:t>
+      </w:r>
+      <w:proofErr w:type="spellStart"/>
+      <w:r>
+        <w:t>Tweepy</w:t>
+      </w:r>
+      <w:proofErr w:type="spellEnd"/>
+      <w:r>
+        <w:t xml:space="preserve"> library. The </w:t>
       </w:r>
       <w:r>
         <w:rPr>
@@ -917,21 +969,31 @@
       <w:r>
         <w:t xml:space="preserve">counts the number of each word in the received tuples and updates the counts associated with each words in the </w:t>
       </w:r>
+      <w:proofErr w:type="spellStart"/>
       <w:r>
         <w:rPr>
           <w:b/>
         </w:rPr>
-        <w:t xml:space="preserve">Tweetwordcount </w:t>
+        <w:t>Tweetwordcount</w:t>
+      </w:r>
+      <w:proofErr w:type="spellEnd"/>
+      <w:r>
+        <w:rPr>
+          <w:b/>
+        </w:rPr>
+        <w:t xml:space="preserve"> </w:t>
       </w:r>
       <w:r>
         <w:t xml:space="preserve">table inside the </w:t>
       </w:r>
+      <w:proofErr w:type="spellStart"/>
       <w:r>
         <w:rPr>
           <w:b/>
         </w:rPr>
         <w:t>Tcount</w:t>
       </w:r>
+      <w:proofErr w:type="spellEnd"/>
       <w:r>
         <w:t xml:space="preserve"> database.</w:t>
       </w:r>
@@ -1054,8 +1116,17 @@
       <w:bookmarkEnd w:id="3"/>
     </w:p>
     <w:p>
-      <w:r>
-        <w:t xml:space="preserve">In this section we provide the overall guideline of implementing the real time system using live twitter data as shown in Figure 1. You need to follow the below detail guideline for each of the steps of your implementation. You would use </w:t>
+      <w:pPr>
+        <w:pStyle w:val="normal0"/>
+      </w:pPr>
+    </w:p>
+    <w:p>
+      <w:r>
+        <w:t xml:space="preserve">In this section we provide the overall guideline of implementing the real time system using live twitter data as shown in Figure 1. You need to follow the below detail guideline for each of the </w:t>
+      </w:r>
+      <w:r>
+        <w:lastRenderedPageBreak/>
+        <w:t xml:space="preserve">steps of your implementation. You would use </w:t>
       </w:r>
       <w:r>
         <w:rPr>
@@ -1065,11 +1136,15 @@
         <w:t>ucbw205_complete_plus_postgres_PY2.7</w:t>
       </w:r>
       <w:r>
-        <w:t xml:space="preserve"> AMI </w:t>
-      </w:r>
-      <w:r>
-        <w:lastRenderedPageBreak/>
-        <w:t xml:space="preserve">for creating your own EC2 server for this exercise. You use your github account to store your scripts, data, etc. </w:t>
+        <w:t xml:space="preserve"> AMI for creating your own EC2 server for this exercise. You use your </w:t>
+      </w:r>
+      <w:proofErr w:type="spellStart"/>
+      <w:r>
+        <w:t>github</w:t>
+      </w:r>
+      <w:proofErr w:type="spellEnd"/>
+      <w:r>
+        <w:t xml:space="preserve"> account to store your scripts, data, etc. </w:t>
       </w:r>
     </w:p>
     <w:p>
@@ -1130,7 +1205,10 @@
         </w:r>
       </w:hyperlink>
       <w:r>
-        <w:t xml:space="preserve"> (see Note 1 below).</w:t>
+        <w:t xml:space="preserve"> (If you want to just clone the exercise_2 directory, see appendix</w:t>
+      </w:r>
+      <w:r>
+        <w:t>).</w:t>
       </w:r>
     </w:p>
     <w:p>
@@ -1175,7 +1253,35 @@
         <w:rPr>
           <w:bCs/>
         </w:rPr>
-        <w:t>and install Streamparse on it. You can use the instructions from Lab 9 to install the Streamparse. You may want to save this AMI once you configured it for the first time to save time in future re-launches.</w:t>
+        <w:t xml:space="preserve">and install </w:t>
+      </w:r>
+      <w:proofErr w:type="spellStart"/>
+      <w:r>
+        <w:rPr>
+          <w:bCs/>
+        </w:rPr>
+        <w:t>Streamparse</w:t>
+      </w:r>
+      <w:proofErr w:type="spellEnd"/>
+      <w:r>
+        <w:rPr>
+          <w:bCs/>
+        </w:rPr>
+        <w:t xml:space="preserve"> on it. You can use the instructions from Lab 9 to install the </w:t>
+      </w:r>
+      <w:proofErr w:type="spellStart"/>
+      <w:r>
+        <w:rPr>
+          <w:bCs/>
+        </w:rPr>
+        <w:t>Streamparse</w:t>
+      </w:r>
+      <w:proofErr w:type="spellEnd"/>
+      <w:r>
+        <w:rPr>
+          <w:bCs/>
+        </w:rPr>
+        <w:t>. You may want to save this AMI once you configured it for the first time to save time in future re-launches.</w:t>
       </w:r>
     </w:p>
     <w:p>
@@ -1196,6 +1302,7 @@
         </w:rPr>
         <w:t xml:space="preserve">Create a project called </w:t>
       </w:r>
+      <w:proofErr w:type="spellStart"/>
       <w:r>
         <w:rPr>
           <w:rFonts w:eastAsiaTheme="majorEastAsia"/>
@@ -1204,11 +1311,26 @@
         </w:rPr>
         <w:t>Tweetwordcount</w:t>
       </w:r>
+      <w:proofErr w:type="spellEnd"/>
       <w:r>
         <w:rPr>
           <w:bCs/>
         </w:rPr>
-        <w:t xml:space="preserve"> in Streamparse.</w:t>
+        <w:t xml:space="preserve"> in </w:t>
+      </w:r>
+      <w:proofErr w:type="spellStart"/>
+      <w:r>
+        <w:rPr>
+          <w:bCs/>
+        </w:rPr>
+        <w:t>Streamparse</w:t>
+      </w:r>
+      <w:proofErr w:type="spellEnd"/>
+      <w:r>
+        <w:rPr>
+          <w:bCs/>
+        </w:rPr>
+        <w:t>.</w:t>
       </w:r>
     </w:p>
     <w:p>
@@ -1229,6 +1351,7 @@
         </w:rPr>
         <w:t xml:space="preserve">Copy the files from the </w:t>
       </w:r>
+      <w:proofErr w:type="spellStart"/>
       <w:r>
         <w:rPr>
           <w:rFonts w:eastAsiaTheme="majorEastAsia"/>
@@ -1237,19 +1360,30 @@
         </w:rPr>
         <w:t>tweetwordcount</w:t>
       </w:r>
+      <w:proofErr w:type="spellEnd"/>
       <w:r>
         <w:rPr>
           <w:rFonts w:eastAsia="Times New Roman"/>
         </w:rPr>
         <w:t xml:space="preserve"> directory in your cloned repository and paste them in the corresponding folders in the new </w:t>
       </w:r>
+      <w:proofErr w:type="spellStart"/>
       <w:r>
         <w:rPr>
           <w:rFonts w:eastAsiaTheme="majorEastAsia"/>
           <w:b/>
           <w:bCs/>
         </w:rPr>
-        <w:t xml:space="preserve">Tweetwordcount </w:t>
+        <w:t>Tweetwordcount</w:t>
+      </w:r>
+      <w:proofErr w:type="spellEnd"/>
+      <w:r>
+        <w:rPr>
+          <w:rFonts w:eastAsiaTheme="majorEastAsia"/>
+          <w:b/>
+          <w:bCs/>
+        </w:rPr>
+        <w:t xml:space="preserve"> </w:t>
       </w:r>
       <w:r>
         <w:rPr>
@@ -1277,160 +1411,87 @@
         </w:rPr>
         <w:t xml:space="preserve">Modify the </w:t>
       </w:r>
+      <w:proofErr w:type="spellStart"/>
       <w:r>
         <w:rPr>
           <w:rFonts w:eastAsia="Times New Roman"/>
           <w:b/>
         </w:rPr>
-        <w:t xml:space="preserve">tweetwordcount.clj </w:t>
-      </w:r>
+        <w:t>tweetwordcount.clj</w:t>
+      </w:r>
+      <w:proofErr w:type="spellEnd"/>
       <w:r>
         <w:rPr>
           <w:rFonts w:eastAsia="Times New Roman"/>
+          <w:b/>
+        </w:rPr>
+        <w:t xml:space="preserve"> </w:t>
+      </w:r>
+      <w:r>
+        <w:rPr>
+          <w:rFonts w:eastAsia="Times New Roman"/>
         </w:rPr>
         <w:t>to match the topology in Figure 1.</w:t>
       </w:r>
     </w:p>
     <w:p>
       <w:pPr>
-        <w:pStyle w:val="normal0"/>
-        <w:jc w:val="both"/>
-        <w:rPr>
-          <w:rFonts w:ascii="Times New Roman" w:hAnsi="Times New Roman" w:cs="Times New Roman"/>
-          <w:sz w:val="24"/>
-          <w:szCs w:val="24"/>
-        </w:rPr>
-      </w:pPr>
-    </w:p>
-    <w:p>
-      <w:pPr>
         <w:rPr>
           <w:i/>
         </w:rPr>
       </w:pPr>
-      <w:r>
+    </w:p>
+    <w:p>
+      <w:pPr>
         <w:rPr>
           <w:i/>
         </w:rPr>
-        <w:t xml:space="preserve">Note1: Git clones complete repos. If you only want to clone the exercise 2 directory you need to use a “sparse checkout”. Follow the </w:t>
-      </w:r>
+      </w:pPr>
       <w:r>
         <w:rPr>
           <w:i/>
         </w:rPr>
-        <w:t>below instructions. They allow you to clone only the exercise_2 sub directory.</w:t>
-      </w:r>
-    </w:p>
-    <w:p>
-      <w:pPr>
+        <w:t>Note</w:t>
+      </w:r>
+      <w:r>
         <w:rPr>
           <w:i/>
         </w:rPr>
-      </w:pPr>
-    </w:p>
-    <w:p>
-      <w:pPr>
-        <w:pStyle w:val="code"/>
-      </w:pPr>
-      <w:r>
-        <w:t>mkdir ex2</w:t>
-      </w:r>
-    </w:p>
-    <w:p>
-      <w:pPr>
-        <w:pStyle w:val="code"/>
-      </w:pPr>
-      <w:r>
-        <w:t>cd ex2/</w:t>
-      </w:r>
-    </w:p>
-    <w:p>
-      <w:pPr>
-        <w:pStyle w:val="code"/>
-      </w:pPr>
-      <w:r>
-        <w:t>git init</w:t>
-      </w:r>
-    </w:p>
-    <w:p>
-      <w:pPr>
-        <w:pStyle w:val="code"/>
-      </w:pPr>
-      <w:r>
-        <w:t>git remote add -f origin</w:t>
-      </w:r>
-      <w:r>
-        <w:rPr>
-          <w:color w:val="444444"/>
-        </w:rPr>
-        <w:t xml:space="preserve"> </w:t>
-      </w:r>
-      <w:hyperlink r:id="rId16" w:history="1">
-        <w:r>
-          <w:rPr>
-            <w:rStyle w:val="Hyperlink"/>
-          </w:rPr>
-          <w:t>git@github.com:UC-Berkeley-I-School/w205-labs-exercises.git</w:t>
-        </w:r>
-      </w:hyperlink>
-    </w:p>
-    <w:p>
-      <w:pPr>
-        <w:pStyle w:val="code"/>
-      </w:pPr>
-      <w:r>
-        <w:t>git config core.sparseCheckout true</w:t>
-      </w:r>
-    </w:p>
-    <w:p>
-      <w:pPr>
-        <w:pStyle w:val="code"/>
-      </w:pPr>
-      <w:r>
-        <w:t>echo "exercise_2" &gt;&gt; .git/info/sparse-checkout</w:t>
-      </w:r>
-      <w:r>
-        <w:tab/>
-      </w:r>
-    </w:p>
-    <w:p>
-      <w:pPr>
-        <w:pStyle w:val="code"/>
-      </w:pPr>
-      <w:r>
-        <w:t>git pull origin master</w:t>
-      </w:r>
-    </w:p>
-    <w:p>
-      <w:pPr>
+        <w:t xml:space="preserve"> 1</w:t>
+      </w:r>
+      <w:r>
         <w:rPr>
           <w:i/>
         </w:rPr>
-      </w:pPr>
-    </w:p>
-    <w:p>
-      <w:pPr>
+        <w:t xml:space="preserve">: You may not want to keep your EC2 server live all the </w:t>
+      </w:r>
+      <w:proofErr w:type="gramStart"/>
+      <w:r>
         <w:rPr>
           <w:i/>
         </w:rPr>
-      </w:pPr>
+        <w:t>time</w:t>
+      </w:r>
+      <w:proofErr w:type="gramEnd"/>
       <w:r>
         <w:rPr>
           <w:i/>
         </w:rPr>
-        <w:t>Note</w:t>
-      </w:r>
+        <w:t xml:space="preserve"> as you will run out of credit that way. So, you could save your work in </w:t>
+      </w:r>
+      <w:proofErr w:type="spellStart"/>
       <w:r>
         <w:rPr>
           <w:i/>
         </w:rPr>
-        <w:t>2</w:t>
-      </w:r>
+        <w:t>github</w:t>
+      </w:r>
+      <w:proofErr w:type="spellEnd"/>
       <w:r>
         <w:rPr>
           <w:i/>
         </w:rPr>
-        <w:t xml:space="preserve">: You may not want to keep your EC2 server live all the time as you will run out of credit that way. So, you could save your work in github as you progress and when you make your sever alive, you can re -pull the code and use. </w:t>
+        <w:t xml:space="preserve"> as you progress and when you make your sever alive, you can re -pull the code and use. </w:t>
       </w:r>
     </w:p>
     <w:p>
@@ -1475,9 +1536,9 @@
         <w:tblLook w:val="04A0" w:firstRow="1" w:lastRow="0" w:firstColumn="1" w:lastColumn="0" w:noHBand="0" w:noVBand="1"/>
       </w:tblPr>
       <w:tblGrid>
-        <w:gridCol w:w="2780"/>
-        <w:gridCol w:w="4069"/>
-        <w:gridCol w:w="2727"/>
+        <w:gridCol w:w="2763"/>
+        <w:gridCol w:w="4321"/>
+        <w:gridCol w:w="2492"/>
       </w:tblGrid>
       <w:tr>
         <w:trPr>
@@ -1574,14 +1635,18 @@
               <w:pStyle w:val="normal0"/>
               <w:jc w:val="both"/>
               <w:rPr>
-                <w:rFonts w:ascii="Arial" w:hAnsi="Arial" w:cs="Arial"/>
+                <w:rFonts w:ascii="Courier" w:hAnsi="Courier" w:cs="Arial"/>
                 <w:b w:val="0"/>
+                <w:sz w:val="18"/>
+                <w:szCs w:val="18"/>
               </w:rPr>
             </w:pPr>
             <w:r>
               <w:rPr>
-                <w:rFonts w:ascii="Arial" w:eastAsia="Times New Roman" w:hAnsi="Arial" w:cs="Arial"/>
+                <w:rFonts w:ascii="Courier" w:eastAsia="Times New Roman" w:hAnsi="Courier" w:cs="Arial"/>
                 <w:b w:val="0"/>
+                <w:sz w:val="18"/>
+                <w:szCs w:val="18"/>
                 <w:shd w:val="clear" w:color="auto" w:fill="EBEBEB"/>
               </w:rPr>
               <w:t>Tweets.py</w:t>
@@ -1601,16 +1666,71 @@
               <w:jc w:val="both"/>
               <w:cnfStyle w:val="000000100000" w:firstRow="0" w:lastRow="0" w:firstColumn="0" w:lastColumn="0" w:oddVBand="0" w:evenVBand="0" w:oddHBand="1" w:evenHBand="0" w:firstRowFirstColumn="0" w:firstRowLastColumn="0" w:lastRowFirstColumn="0" w:lastRowLastColumn="0"/>
               <w:rPr>
-                <w:rFonts w:eastAsiaTheme="majorEastAsia"/>
+                <w:rFonts w:ascii="Courier" w:eastAsiaTheme="majorEastAsia" w:hAnsi="Courier"/>
                 <w:bCs/>
+                <w:sz w:val="18"/>
+                <w:szCs w:val="18"/>
               </w:rPr>
             </w:pPr>
+            <w:proofErr w:type="gramStart"/>
             <w:r>
               <w:rPr>
-                <w:rFonts w:eastAsiaTheme="majorEastAsia"/>
+                <w:rFonts w:ascii="Courier" w:eastAsiaTheme="majorEastAsia" w:hAnsi="Courier"/>
                 <w:bCs/>
-              </w:rPr>
-              <w:t>exercise_2/tweetwordcount/src/spouts/</w:t>
+                <w:sz w:val="18"/>
+                <w:szCs w:val="18"/>
+              </w:rPr>
+              <w:t>exercise</w:t>
+            </w:r>
+            <w:proofErr w:type="gramEnd"/>
+            <w:r>
+              <w:rPr>
+                <w:rFonts w:ascii="Courier" w:eastAsiaTheme="majorEastAsia" w:hAnsi="Courier"/>
+                <w:bCs/>
+                <w:sz w:val="18"/>
+                <w:szCs w:val="18"/>
+              </w:rPr>
+              <w:t>_2/</w:t>
+            </w:r>
+            <w:proofErr w:type="spellStart"/>
+            <w:r>
+              <w:rPr>
+                <w:rFonts w:ascii="Courier" w:eastAsiaTheme="majorEastAsia" w:hAnsi="Courier"/>
+                <w:bCs/>
+                <w:sz w:val="18"/>
+                <w:szCs w:val="18"/>
+              </w:rPr>
+              <w:t>tweetwordcount</w:t>
+            </w:r>
+            <w:proofErr w:type="spellEnd"/>
+            <w:r>
+              <w:rPr>
+                <w:rFonts w:ascii="Courier" w:eastAsiaTheme="majorEastAsia" w:hAnsi="Courier"/>
+                <w:bCs/>
+                <w:sz w:val="18"/>
+                <w:szCs w:val="18"/>
+              </w:rPr>
+              <w:t>/</w:t>
+            </w:r>
+            <w:proofErr w:type="spellStart"/>
+            <w:r>
+              <w:rPr>
+                <w:rFonts w:ascii="Courier" w:eastAsiaTheme="majorEastAsia" w:hAnsi="Courier"/>
+                <w:bCs/>
+                <w:sz w:val="18"/>
+                <w:szCs w:val="18"/>
+              </w:rPr>
+              <w:t>src</w:t>
+            </w:r>
+            <w:proofErr w:type="spellEnd"/>
+            <w:r>
+              <w:rPr>
+                <w:rFonts w:ascii="Courier" w:eastAsiaTheme="majorEastAsia" w:hAnsi="Courier"/>
+                <w:bCs/>
+                <w:sz w:val="18"/>
+                <w:szCs w:val="18"/>
+              </w:rPr>
+              <w:t>/spouts/</w:t>
             </w:r>
           </w:p>
         </w:tc>
@@ -1623,10 +1743,17 @@
               <w:pStyle w:val="normal0"/>
               <w:jc w:val="both"/>
               <w:cnfStyle w:val="000000100000" w:firstRow="0" w:lastRow="0" w:firstColumn="0" w:lastColumn="0" w:oddVBand="0" w:evenVBand="0" w:oddHBand="1" w:evenHBand="0" w:firstRowFirstColumn="0" w:firstRowLastColumn="0" w:lastRowFirstColumn="0" w:lastRowLastColumn="0"/>
+              <w:rPr>
+                <w:rFonts w:ascii="Courier" w:hAnsi="Courier"/>
+                <w:sz w:val="18"/>
+                <w:szCs w:val="18"/>
+              </w:rPr>
             </w:pPr>
             <w:r>
               <w:rPr>
-                <w:rFonts w:eastAsia="Times New Roman"/>
+                <w:rFonts w:ascii="Courier" w:eastAsia="Times New Roman" w:hAnsi="Courier"/>
+                <w:sz w:val="18"/>
+                <w:szCs w:val="18"/>
                 <w:shd w:val="clear" w:color="auto" w:fill="EBEBEB"/>
               </w:rPr>
               <w:t>Tweet-spout</w:t>
@@ -1650,15 +1777,19 @@
             <w:pPr>
               <w:jc w:val="both"/>
               <w:rPr>
-                <w:rFonts w:ascii="Arial" w:eastAsia="Times New Roman" w:hAnsi="Arial" w:cs="Arial"/>
+                <w:rFonts w:ascii="Courier" w:eastAsia="Times New Roman" w:hAnsi="Courier" w:cs="Arial"/>
                 <w:b w:val="0"/>
                 <w:color w:val="auto"/>
+                <w:sz w:val="18"/>
+                <w:szCs w:val="18"/>
               </w:rPr>
             </w:pPr>
             <w:r>
               <w:rPr>
-                <w:rFonts w:ascii="Arial" w:eastAsia="Times New Roman" w:hAnsi="Arial" w:cs="Arial"/>
+                <w:rFonts w:ascii="Courier" w:eastAsia="Times New Roman" w:hAnsi="Courier" w:cs="Arial"/>
                 <w:b w:val="0"/>
+                <w:sz w:val="18"/>
+                <w:szCs w:val="18"/>
                 <w:shd w:val="clear" w:color="auto" w:fill="EBEBEB"/>
               </w:rPr>
               <w:t>Parse.py</w:t>
@@ -1677,17 +1808,72 @@
               <w:jc w:val="both"/>
               <w:cnfStyle w:val="000000010000" w:firstRow="0" w:lastRow="0" w:firstColumn="0" w:lastColumn="0" w:oddVBand="0" w:evenVBand="0" w:oddHBand="0" w:evenHBand="1" w:firstRowFirstColumn="0" w:firstRowLastColumn="0" w:lastRowFirstColumn="0" w:lastRowLastColumn="0"/>
               <w:rPr>
-                <w:rFonts w:eastAsia="Times New Roman"/>
+                <w:rFonts w:ascii="Courier" w:eastAsia="Times New Roman" w:hAnsi="Courier"/>
                 <w:bCs/>
                 <w:color w:val="auto"/>
+                <w:sz w:val="18"/>
+                <w:szCs w:val="18"/>
               </w:rPr>
             </w:pPr>
+            <w:proofErr w:type="gramStart"/>
             <w:r>
               <w:rPr>
-                <w:rFonts w:eastAsiaTheme="majorEastAsia"/>
+                <w:rFonts w:ascii="Courier" w:eastAsiaTheme="majorEastAsia" w:hAnsi="Courier"/>
                 <w:bCs/>
-              </w:rPr>
-              <w:t>exercise_2/tweetwordcount/src/bolts/</w:t>
+                <w:sz w:val="18"/>
+                <w:szCs w:val="18"/>
+              </w:rPr>
+              <w:t>exercise</w:t>
+            </w:r>
+            <w:proofErr w:type="gramEnd"/>
+            <w:r>
+              <w:rPr>
+                <w:rFonts w:ascii="Courier" w:eastAsiaTheme="majorEastAsia" w:hAnsi="Courier"/>
+                <w:bCs/>
+                <w:sz w:val="18"/>
+                <w:szCs w:val="18"/>
+              </w:rPr>
+              <w:t>_2/</w:t>
+            </w:r>
+            <w:proofErr w:type="spellStart"/>
+            <w:r>
+              <w:rPr>
+                <w:rFonts w:ascii="Courier" w:eastAsiaTheme="majorEastAsia" w:hAnsi="Courier"/>
+                <w:bCs/>
+                <w:sz w:val="18"/>
+                <w:szCs w:val="18"/>
+              </w:rPr>
+              <w:t>tweetwordcount</w:t>
+            </w:r>
+            <w:proofErr w:type="spellEnd"/>
+            <w:r>
+              <w:rPr>
+                <w:rFonts w:ascii="Courier" w:eastAsiaTheme="majorEastAsia" w:hAnsi="Courier"/>
+                <w:bCs/>
+                <w:sz w:val="18"/>
+                <w:szCs w:val="18"/>
+              </w:rPr>
+              <w:t>/</w:t>
+            </w:r>
+            <w:proofErr w:type="spellStart"/>
+            <w:r>
+              <w:rPr>
+                <w:rFonts w:ascii="Courier" w:eastAsiaTheme="majorEastAsia" w:hAnsi="Courier"/>
+                <w:bCs/>
+                <w:sz w:val="18"/>
+                <w:szCs w:val="18"/>
+              </w:rPr>
+              <w:t>src</w:t>
+            </w:r>
+            <w:proofErr w:type="spellEnd"/>
+            <w:r>
+              <w:rPr>
+                <w:rFonts w:ascii="Courier" w:eastAsiaTheme="majorEastAsia" w:hAnsi="Courier"/>
+                <w:bCs/>
+                <w:sz w:val="18"/>
+                <w:szCs w:val="18"/>
+              </w:rPr>
+              <w:t>/bolts/</w:t>
             </w:r>
           </w:p>
         </w:tc>
@@ -1699,10 +1885,17 @@
             <w:pPr>
               <w:jc w:val="both"/>
               <w:cnfStyle w:val="000000010000" w:firstRow="0" w:lastRow="0" w:firstColumn="0" w:lastColumn="0" w:oddVBand="0" w:evenVBand="0" w:oddHBand="0" w:evenHBand="1" w:firstRowFirstColumn="0" w:firstRowLastColumn="0" w:lastRowFirstColumn="0" w:lastRowLastColumn="0"/>
+              <w:rPr>
+                <w:rFonts w:ascii="Courier" w:hAnsi="Courier"/>
+                <w:sz w:val="18"/>
+                <w:szCs w:val="18"/>
+              </w:rPr>
             </w:pPr>
             <w:r>
               <w:rPr>
-                <w:rFonts w:eastAsia="Times New Roman"/>
+                <w:rFonts w:ascii="Courier" w:eastAsia="Times New Roman" w:hAnsi="Courier"/>
+                <w:sz w:val="18"/>
+                <w:szCs w:val="18"/>
                 <w:shd w:val="clear" w:color="auto" w:fill="EBEBEB"/>
               </w:rPr>
               <w:t>Parse-tweet-bolt</w:t>
@@ -1726,15 +1919,19 @@
             <w:pPr>
               <w:jc w:val="both"/>
               <w:rPr>
-                <w:rFonts w:ascii="Arial" w:eastAsia="Times New Roman" w:hAnsi="Arial" w:cs="Arial"/>
+                <w:rFonts w:ascii="Courier" w:eastAsia="Times New Roman" w:hAnsi="Courier" w:cs="Arial"/>
                 <w:b w:val="0"/>
                 <w:color w:val="auto"/>
+                <w:sz w:val="18"/>
+                <w:szCs w:val="18"/>
               </w:rPr>
             </w:pPr>
             <w:r>
               <w:rPr>
-                <w:rFonts w:ascii="Arial" w:eastAsia="Times New Roman" w:hAnsi="Arial" w:cs="Arial"/>
+                <w:rFonts w:ascii="Courier" w:eastAsia="Times New Roman" w:hAnsi="Courier" w:cs="Arial"/>
                 <w:b w:val="0"/>
+                <w:sz w:val="18"/>
+                <w:szCs w:val="18"/>
                 <w:shd w:val="clear" w:color="auto" w:fill="EBEBEB"/>
               </w:rPr>
               <w:t>Wordcount.py</w:t>
@@ -1753,17 +1950,72 @@
               <w:jc w:val="both"/>
               <w:cnfStyle w:val="000000100000" w:firstRow="0" w:lastRow="0" w:firstColumn="0" w:lastColumn="0" w:oddVBand="0" w:evenVBand="0" w:oddHBand="1" w:evenHBand="0" w:firstRowFirstColumn="0" w:firstRowLastColumn="0" w:lastRowFirstColumn="0" w:lastRowLastColumn="0"/>
               <w:rPr>
-                <w:rFonts w:eastAsia="Times New Roman"/>
+                <w:rFonts w:ascii="Courier" w:eastAsia="Times New Roman" w:hAnsi="Courier"/>
                 <w:bCs/>
                 <w:color w:val="auto"/>
+                <w:sz w:val="18"/>
+                <w:szCs w:val="18"/>
               </w:rPr>
             </w:pPr>
+            <w:proofErr w:type="gramStart"/>
             <w:r>
               <w:rPr>
-                <w:rFonts w:eastAsiaTheme="majorEastAsia"/>
+                <w:rFonts w:ascii="Courier" w:eastAsiaTheme="majorEastAsia" w:hAnsi="Courier"/>
                 <w:bCs/>
-              </w:rPr>
-              <w:t>exercise_2/tweetwordcount/src/bolts/</w:t>
+                <w:sz w:val="18"/>
+                <w:szCs w:val="18"/>
+              </w:rPr>
+              <w:t>exercise</w:t>
+            </w:r>
+            <w:proofErr w:type="gramEnd"/>
+            <w:r>
+              <w:rPr>
+                <w:rFonts w:ascii="Courier" w:eastAsiaTheme="majorEastAsia" w:hAnsi="Courier"/>
+                <w:bCs/>
+                <w:sz w:val="18"/>
+                <w:szCs w:val="18"/>
+              </w:rPr>
+              <w:t>_2/</w:t>
+            </w:r>
+            <w:proofErr w:type="spellStart"/>
+            <w:r>
+              <w:rPr>
+                <w:rFonts w:ascii="Courier" w:eastAsiaTheme="majorEastAsia" w:hAnsi="Courier"/>
+                <w:bCs/>
+                <w:sz w:val="18"/>
+                <w:szCs w:val="18"/>
+              </w:rPr>
+              <w:t>tweetwordcount</w:t>
+            </w:r>
+            <w:proofErr w:type="spellEnd"/>
+            <w:r>
+              <w:rPr>
+                <w:rFonts w:ascii="Courier" w:eastAsiaTheme="majorEastAsia" w:hAnsi="Courier"/>
+                <w:bCs/>
+                <w:sz w:val="18"/>
+                <w:szCs w:val="18"/>
+              </w:rPr>
+              <w:t>/</w:t>
+            </w:r>
+            <w:proofErr w:type="spellStart"/>
+            <w:r>
+              <w:rPr>
+                <w:rFonts w:ascii="Courier" w:eastAsiaTheme="majorEastAsia" w:hAnsi="Courier"/>
+                <w:bCs/>
+                <w:sz w:val="18"/>
+                <w:szCs w:val="18"/>
+              </w:rPr>
+              <w:t>src</w:t>
+            </w:r>
+            <w:proofErr w:type="spellEnd"/>
+            <w:r>
+              <w:rPr>
+                <w:rFonts w:ascii="Courier" w:eastAsiaTheme="majorEastAsia" w:hAnsi="Courier"/>
+                <w:bCs/>
+                <w:sz w:val="18"/>
+                <w:szCs w:val="18"/>
+              </w:rPr>
+              <w:t>/bolts/</w:t>
             </w:r>
           </w:p>
         </w:tc>
@@ -1775,10 +2027,17 @@
             <w:pPr>
               <w:jc w:val="both"/>
               <w:cnfStyle w:val="000000100000" w:firstRow="0" w:lastRow="0" w:firstColumn="0" w:lastColumn="0" w:oddVBand="0" w:evenVBand="0" w:oddHBand="1" w:evenHBand="0" w:firstRowFirstColumn="0" w:firstRowLastColumn="0" w:lastRowFirstColumn="0" w:lastRowLastColumn="0"/>
+              <w:rPr>
+                <w:rFonts w:ascii="Courier" w:hAnsi="Courier"/>
+                <w:sz w:val="18"/>
+                <w:szCs w:val="18"/>
+              </w:rPr>
             </w:pPr>
             <w:r>
               <w:rPr>
-                <w:rFonts w:eastAsia="Times New Roman"/>
+                <w:rFonts w:ascii="Courier" w:eastAsia="Times New Roman" w:hAnsi="Courier"/>
+                <w:sz w:val="18"/>
+                <w:szCs w:val="18"/>
                 <w:shd w:val="clear" w:color="auto" w:fill="EBEBEB"/>
               </w:rPr>
               <w:t>Count-bolt</w:t>
@@ -1802,15 +2061,19 @@
             <w:pPr>
               <w:jc w:val="both"/>
               <w:rPr>
-                <w:rFonts w:ascii="Arial" w:eastAsia="Times New Roman" w:hAnsi="Arial" w:cs="Arial"/>
+                <w:rFonts w:ascii="Courier" w:eastAsia="Times New Roman" w:hAnsi="Courier" w:cs="Arial"/>
                 <w:b w:val="0"/>
                 <w:color w:val="auto"/>
+                <w:sz w:val="18"/>
+                <w:szCs w:val="18"/>
               </w:rPr>
             </w:pPr>
             <w:r>
               <w:rPr>
-                <w:rFonts w:ascii="Arial" w:eastAsia="Times New Roman" w:hAnsi="Arial" w:cs="Arial"/>
+                <w:rFonts w:ascii="Courier" w:eastAsia="Times New Roman" w:hAnsi="Courier" w:cs="Arial"/>
                 <w:b w:val="0"/>
+                <w:sz w:val="18"/>
+                <w:szCs w:val="18"/>
                 <w:shd w:val="clear" w:color="auto" w:fill="EBEBEB"/>
               </w:rPr>
               <w:t>Twittercredentials.py</w:t>
@@ -1829,17 +2092,32 @@
               <w:jc w:val="both"/>
               <w:cnfStyle w:val="000000010000" w:firstRow="0" w:lastRow="0" w:firstColumn="0" w:lastColumn="0" w:oddVBand="0" w:evenVBand="0" w:oddHBand="0" w:evenHBand="1" w:firstRowFirstColumn="0" w:firstRowLastColumn="0" w:lastRowFirstColumn="0" w:lastRowLastColumn="0"/>
               <w:rPr>
-                <w:rFonts w:eastAsia="Times New Roman"/>
+                <w:rFonts w:ascii="Courier" w:eastAsia="Times New Roman" w:hAnsi="Courier"/>
                 <w:bCs/>
                 <w:color w:val="auto"/>
+                <w:sz w:val="18"/>
+                <w:szCs w:val="18"/>
               </w:rPr>
             </w:pPr>
+            <w:proofErr w:type="gramStart"/>
             <w:r>
               <w:rPr>
-                <w:rFonts w:eastAsiaTheme="majorEastAsia"/>
+                <w:rFonts w:ascii="Courier" w:eastAsiaTheme="majorEastAsia" w:hAnsi="Courier"/>
                 <w:bCs/>
-              </w:rPr>
-              <w:t>exercise_2/</w:t>
+                <w:sz w:val="18"/>
+                <w:szCs w:val="18"/>
+              </w:rPr>
+              <w:t>exercise</w:t>
+            </w:r>
+            <w:proofErr w:type="gramEnd"/>
+            <w:r>
+              <w:rPr>
+                <w:rFonts w:ascii="Courier" w:eastAsiaTheme="majorEastAsia" w:hAnsi="Courier"/>
+                <w:bCs/>
+                <w:sz w:val="18"/>
+                <w:szCs w:val="18"/>
+              </w:rPr>
+              <w:t>_2/</w:t>
             </w:r>
           </w:p>
         </w:tc>
@@ -1851,8 +2129,18 @@
             <w:pPr>
               <w:jc w:val="both"/>
               <w:cnfStyle w:val="000000010000" w:firstRow="0" w:lastRow="0" w:firstColumn="0" w:lastColumn="0" w:oddVBand="0" w:evenVBand="0" w:oddHBand="0" w:evenHBand="1" w:firstRowFirstColumn="0" w:firstRowLastColumn="0" w:lastRowFirstColumn="0" w:lastRowLastColumn="0"/>
+              <w:rPr>
+                <w:rFonts w:ascii="Courier" w:hAnsi="Courier"/>
+                <w:sz w:val="18"/>
+                <w:szCs w:val="18"/>
+              </w:rPr>
             </w:pPr>
             <w:r>
+              <w:rPr>
+                <w:rFonts w:ascii="Courier" w:hAnsi="Courier"/>
+                <w:sz w:val="18"/>
+                <w:szCs w:val="18"/>
+              </w:rPr>
               <w:t>Twitter App Keys</w:t>
             </w:r>
           </w:p>
@@ -1875,18 +2163,34 @@
               <w:pStyle w:val="normal0"/>
               <w:jc w:val="both"/>
               <w:rPr>
-                <w:rFonts w:ascii="Arial" w:eastAsia="Times New Roman" w:hAnsi="Arial" w:cs="Arial"/>
+                <w:rFonts w:ascii="Courier" w:eastAsia="Times New Roman" w:hAnsi="Courier" w:cs="Arial"/>
                 <w:b w:val="0"/>
+                <w:sz w:val="18"/>
+                <w:szCs w:val="18"/>
                 <w:shd w:val="clear" w:color="auto" w:fill="EBEBEB"/>
               </w:rPr>
             </w:pPr>
+            <w:proofErr w:type="gramStart"/>
             <w:r>
               <w:rPr>
-                <w:rFonts w:ascii="Arial" w:eastAsia="Times New Roman" w:hAnsi="Arial" w:cs="Arial"/>
+                <w:rFonts w:ascii="Courier" w:eastAsia="Times New Roman" w:hAnsi="Courier" w:cs="Arial"/>
                 <w:b w:val="0"/>
+                <w:sz w:val="18"/>
+                <w:szCs w:val="18"/>
                 <w:shd w:val="clear" w:color="auto" w:fill="EBEBEB"/>
               </w:rPr>
-              <w:t>hello-stream-twitter.py</w:t>
+              <w:t>hello</w:t>
+            </w:r>
+            <w:proofErr w:type="gramEnd"/>
+            <w:r>
+              <w:rPr>
+                <w:rFonts w:ascii="Courier" w:eastAsia="Times New Roman" w:hAnsi="Courier" w:cs="Arial"/>
+                <w:b w:val="0"/>
+                <w:sz w:val="18"/>
+                <w:szCs w:val="18"/>
+                <w:shd w:val="clear" w:color="auto" w:fill="EBEBEB"/>
+              </w:rPr>
+              <w:t>-stream-twitter.py</w:t>
             </w:r>
           </w:p>
         </w:tc>
@@ -1903,16 +2207,31 @@
               <w:jc w:val="both"/>
               <w:cnfStyle w:val="000000100000" w:firstRow="0" w:lastRow="0" w:firstColumn="0" w:lastColumn="0" w:oddVBand="0" w:evenVBand="0" w:oddHBand="1" w:evenHBand="0" w:firstRowFirstColumn="0" w:firstRowLastColumn="0" w:lastRowFirstColumn="0" w:lastRowLastColumn="0"/>
               <w:rPr>
-                <w:rFonts w:eastAsiaTheme="majorEastAsia"/>
+                <w:rFonts w:ascii="Courier" w:eastAsiaTheme="majorEastAsia" w:hAnsi="Courier"/>
                 <w:bCs/>
+                <w:sz w:val="18"/>
+                <w:szCs w:val="18"/>
               </w:rPr>
             </w:pPr>
+            <w:proofErr w:type="gramStart"/>
             <w:r>
               <w:rPr>
-                <w:rFonts w:eastAsiaTheme="majorEastAsia"/>
+                <w:rFonts w:ascii="Courier" w:eastAsiaTheme="majorEastAsia" w:hAnsi="Courier"/>
                 <w:bCs/>
-              </w:rPr>
-              <w:t>exercise_2/</w:t>
+                <w:sz w:val="18"/>
+                <w:szCs w:val="18"/>
+              </w:rPr>
+              <w:t>exercise</w:t>
+            </w:r>
+            <w:proofErr w:type="gramEnd"/>
+            <w:r>
+              <w:rPr>
+                <w:rFonts w:ascii="Courier" w:eastAsiaTheme="majorEastAsia" w:hAnsi="Courier"/>
+                <w:bCs/>
+                <w:sz w:val="18"/>
+                <w:szCs w:val="18"/>
+              </w:rPr>
+              <w:t>_2/</w:t>
             </w:r>
           </w:p>
         </w:tc>
@@ -1925,8 +2244,18 @@
               <w:pStyle w:val="normal0"/>
               <w:jc w:val="both"/>
               <w:cnfStyle w:val="000000100000" w:firstRow="0" w:lastRow="0" w:firstColumn="0" w:lastColumn="0" w:oddVBand="0" w:evenVBand="0" w:oddHBand="1" w:evenHBand="0" w:firstRowFirstColumn="0" w:firstRowLastColumn="0" w:lastRowFirstColumn="0" w:lastRowLastColumn="0"/>
+              <w:rPr>
+                <w:rFonts w:ascii="Courier" w:hAnsi="Courier"/>
+                <w:sz w:val="18"/>
+                <w:szCs w:val="18"/>
+              </w:rPr>
             </w:pPr>
             <w:r>
+              <w:rPr>
+                <w:rFonts w:ascii="Courier" w:hAnsi="Courier"/>
+                <w:sz w:val="18"/>
+                <w:szCs w:val="18"/>
+              </w:rPr>
               <w:t>Sample twitter Stream program</w:t>
             </w:r>
           </w:p>
@@ -1949,20 +2278,27 @@
               <w:pStyle w:val="normal0"/>
               <w:jc w:val="both"/>
               <w:rPr>
-                <w:rFonts w:ascii="Arial" w:eastAsia="Times New Roman" w:hAnsi="Arial" w:cs="Arial"/>
+                <w:rFonts w:ascii="Courier" w:eastAsia="Times New Roman" w:hAnsi="Courier" w:cs="Arial"/>
                 <w:b w:val="0"/>
+                <w:sz w:val="18"/>
+                <w:szCs w:val="18"/>
                 <w:shd w:val="clear" w:color="auto" w:fill="EBEBEB"/>
               </w:rPr>
             </w:pPr>
+            <w:proofErr w:type="spellStart"/>
+            <w:proofErr w:type="gramStart"/>
             <w:r>
               <w:rPr>
-                <w:rFonts w:ascii="Arial" w:eastAsia="Times New Roman" w:hAnsi="Arial" w:cs="Arial"/>
+                <w:rFonts w:ascii="Courier" w:eastAsia="Times New Roman" w:hAnsi="Courier" w:cs="Arial"/>
                 <w:b w:val="0"/>
+                <w:sz w:val="18"/>
+                <w:szCs w:val="18"/>
                 <w:shd w:val="clear" w:color="auto" w:fill="EBEBEB"/>
               </w:rPr>
-              <w:lastRenderedPageBreak/>
               <w:t>tweetwordcount.clj</w:t>
             </w:r>
+            <w:proofErr w:type="spellEnd"/>
+            <w:proofErr w:type="gramEnd"/>
           </w:p>
         </w:tc>
         <w:tc>
@@ -1978,16 +2314,40 @@
               <w:jc w:val="both"/>
               <w:cnfStyle w:val="000000010000" w:firstRow="0" w:lastRow="0" w:firstColumn="0" w:lastColumn="0" w:oddVBand="0" w:evenVBand="0" w:oddHBand="0" w:evenHBand="1" w:firstRowFirstColumn="0" w:firstRowLastColumn="0" w:lastRowFirstColumn="0" w:lastRowLastColumn="0"/>
               <w:rPr>
-                <w:rFonts w:eastAsiaTheme="majorEastAsia"/>
+                <w:rFonts w:ascii="Courier" w:eastAsiaTheme="majorEastAsia" w:hAnsi="Courier"/>
                 <w:bCs/>
+                <w:sz w:val="18"/>
+                <w:szCs w:val="18"/>
               </w:rPr>
             </w:pPr>
             <w:r>
               <w:rPr>
-                <w:rFonts w:eastAsiaTheme="majorEastAsia"/>
+                <w:rFonts w:ascii="Courier" w:eastAsiaTheme="majorEastAsia" w:hAnsi="Courier"/>
                 <w:bCs/>
-              </w:rPr>
-              <w:t>/exercise_2/tweetwordcount/topologies/</w:t>
+                <w:sz w:val="18"/>
+                <w:szCs w:val="18"/>
+              </w:rPr>
+              <w:t>/exercise_2/</w:t>
+            </w:r>
+            <w:proofErr w:type="spellStart"/>
+            <w:r>
+              <w:rPr>
+                <w:rFonts w:ascii="Courier" w:eastAsiaTheme="majorEastAsia" w:hAnsi="Courier"/>
+                <w:bCs/>
+                <w:sz w:val="18"/>
+                <w:szCs w:val="18"/>
+              </w:rPr>
+              <w:t>tweetwordcount</w:t>
+            </w:r>
+            <w:proofErr w:type="spellEnd"/>
+            <w:r>
+              <w:rPr>
+                <w:rFonts w:ascii="Courier" w:eastAsiaTheme="majorEastAsia" w:hAnsi="Courier"/>
+                <w:bCs/>
+                <w:sz w:val="18"/>
+                <w:szCs w:val="18"/>
+              </w:rPr>
+              <w:t>/topologies/</w:t>
             </w:r>
           </w:p>
         </w:tc>
@@ -2000,8 +2360,18 @@
               <w:pStyle w:val="normal0"/>
               <w:jc w:val="both"/>
               <w:cnfStyle w:val="000000010000" w:firstRow="0" w:lastRow="0" w:firstColumn="0" w:lastColumn="0" w:oddVBand="0" w:evenVBand="0" w:oddHBand="0" w:evenHBand="1" w:firstRowFirstColumn="0" w:firstRowLastColumn="0" w:lastRowFirstColumn="0" w:lastRowLastColumn="0"/>
+              <w:rPr>
+                <w:rFonts w:ascii="Courier" w:hAnsi="Courier"/>
+                <w:sz w:val="18"/>
+                <w:szCs w:val="18"/>
+              </w:rPr>
             </w:pPr>
             <w:r>
+              <w:rPr>
+                <w:rFonts w:ascii="Courier" w:hAnsi="Courier"/>
+                <w:sz w:val="18"/>
+                <w:szCs w:val="18"/>
+              </w:rPr>
               <w:t>Topology for the program</w:t>
             </w:r>
           </w:p>
@@ -2027,16 +2397,31 @@
               <w:jc w:val="both"/>
               <w:outlineLvl w:val="0"/>
               <w:rPr>
-                <w:rFonts w:ascii="Arial" w:eastAsia="Times New Roman" w:hAnsi="Arial" w:cs="Arial"/>
+                <w:rFonts w:ascii="Courier" w:eastAsia="Times New Roman" w:hAnsi="Courier" w:cs="Arial"/>
                 <w:b w:val="0"/>
+                <w:sz w:val="18"/>
+                <w:szCs w:val="18"/>
               </w:rPr>
             </w:pPr>
+            <w:proofErr w:type="gramStart"/>
             <w:r>
               <w:rPr>
-                <w:rFonts w:ascii="Arial" w:hAnsi="Arial" w:cs="Arial"/>
+                <w:rFonts w:ascii="Courier" w:hAnsi="Courier" w:cs="Arial"/>
                 <w:b w:val="0"/>
-              </w:rPr>
-              <w:t xml:space="preserve">psycopg-sample.py </w:t>
+                <w:sz w:val="18"/>
+                <w:szCs w:val="18"/>
+              </w:rPr>
+              <w:t>psycopg</w:t>
+            </w:r>
+            <w:proofErr w:type="gramEnd"/>
+            <w:r>
+              <w:rPr>
+                <w:rFonts w:ascii="Courier" w:hAnsi="Courier" w:cs="Arial"/>
+                <w:b w:val="0"/>
+                <w:sz w:val="18"/>
+                <w:szCs w:val="18"/>
+              </w:rPr>
+              <w:t xml:space="preserve">-sample.py </w:t>
             </w:r>
           </w:p>
         </w:tc>
@@ -2053,16 +2438,31 @@
               <w:jc w:val="both"/>
               <w:cnfStyle w:val="000000100000" w:firstRow="0" w:lastRow="0" w:firstColumn="0" w:lastColumn="0" w:oddVBand="0" w:evenVBand="0" w:oddHBand="1" w:evenHBand="0" w:firstRowFirstColumn="0" w:firstRowLastColumn="0" w:lastRowFirstColumn="0" w:lastRowLastColumn="0"/>
               <w:rPr>
-                <w:rFonts w:eastAsiaTheme="majorEastAsia"/>
+                <w:rFonts w:ascii="Courier" w:eastAsiaTheme="majorEastAsia" w:hAnsi="Courier"/>
                 <w:bCs/>
+                <w:sz w:val="18"/>
+                <w:szCs w:val="18"/>
               </w:rPr>
             </w:pPr>
+            <w:proofErr w:type="gramStart"/>
             <w:r>
               <w:rPr>
-                <w:rFonts w:eastAsiaTheme="majorEastAsia"/>
+                <w:rFonts w:ascii="Courier" w:eastAsiaTheme="majorEastAsia" w:hAnsi="Courier"/>
                 <w:bCs/>
-              </w:rPr>
-              <w:t>exercise_2/</w:t>
+                <w:sz w:val="18"/>
+                <w:szCs w:val="18"/>
+              </w:rPr>
+              <w:t>exercise</w:t>
+            </w:r>
+            <w:proofErr w:type="gramEnd"/>
+            <w:r>
+              <w:rPr>
+                <w:rFonts w:ascii="Courier" w:eastAsiaTheme="majorEastAsia" w:hAnsi="Courier"/>
+                <w:bCs/>
+                <w:sz w:val="18"/>
+                <w:szCs w:val="18"/>
+              </w:rPr>
+              <w:t>_2/</w:t>
             </w:r>
           </w:p>
         </w:tc>
@@ -2075,9 +2475,37 @@
               <w:pStyle w:val="normal0"/>
               <w:jc w:val="both"/>
               <w:cnfStyle w:val="000000100000" w:firstRow="0" w:lastRow="0" w:firstColumn="0" w:lastColumn="0" w:oddVBand="0" w:evenVBand="0" w:oddHBand="1" w:evenHBand="0" w:firstRowFirstColumn="0" w:firstRowLastColumn="0" w:lastRowFirstColumn="0" w:lastRowLastColumn="0"/>
+              <w:rPr>
+                <w:rFonts w:ascii="Courier" w:hAnsi="Courier"/>
+                <w:sz w:val="18"/>
+                <w:szCs w:val="18"/>
+              </w:rPr>
             </w:pPr>
             <w:r>
-              <w:t xml:space="preserve">Sample codes on how to use psycopg </w:t>
+              <w:rPr>
+                <w:rFonts w:ascii="Courier" w:hAnsi="Courier"/>
+                <w:sz w:val="18"/>
+                <w:szCs w:val="18"/>
+              </w:rPr>
+              <w:t xml:space="preserve">Sample codes on how to use </w:t>
+            </w:r>
+            <w:proofErr w:type="spellStart"/>
+            <w:r>
+              <w:rPr>
+                <w:rFonts w:ascii="Courier" w:hAnsi="Courier"/>
+                <w:sz w:val="18"/>
+                <w:szCs w:val="18"/>
+              </w:rPr>
+              <w:t>psycopg</w:t>
+            </w:r>
+            <w:proofErr w:type="spellEnd"/>
+            <w:r>
+              <w:rPr>
+                <w:rFonts w:ascii="Courier" w:hAnsi="Courier"/>
+                <w:sz w:val="18"/>
+                <w:szCs w:val="18"/>
+              </w:rPr>
+              <w:t xml:space="preserve"> </w:t>
             </w:r>
           </w:p>
         </w:tc>
@@ -2099,14 +2527,18 @@
               <w:pStyle w:val="normal0"/>
               <w:jc w:val="both"/>
               <w:rPr>
-                <w:rFonts w:ascii="Arial" w:hAnsi="Arial" w:cs="Arial"/>
+                <w:rFonts w:ascii="Courier" w:hAnsi="Courier" w:cs="Arial"/>
                 <w:b w:val="0"/>
+                <w:sz w:val="18"/>
+                <w:szCs w:val="18"/>
               </w:rPr>
             </w:pPr>
             <w:r>
               <w:rPr>
-                <w:rFonts w:ascii="Arial" w:eastAsia="Times New Roman" w:hAnsi="Arial" w:cs="Arial"/>
+                <w:rFonts w:ascii="Courier" w:eastAsia="Times New Roman" w:hAnsi="Courier" w:cs="Arial"/>
                 <w:b w:val="0"/>
+                <w:sz w:val="18"/>
+                <w:szCs w:val="18"/>
                 <w:shd w:val="clear" w:color="auto" w:fill="EBEBEB"/>
               </w:rPr>
               <w:t>Finalresults.py</w:t>
@@ -2126,16 +2558,31 @@
               <w:jc w:val="both"/>
               <w:cnfStyle w:val="000000010000" w:firstRow="0" w:lastRow="0" w:firstColumn="0" w:lastColumn="0" w:oddVBand="0" w:evenVBand="0" w:oddHBand="0" w:evenHBand="1" w:firstRowFirstColumn="0" w:firstRowLastColumn="0" w:lastRowFirstColumn="0" w:lastRowLastColumn="0"/>
               <w:rPr>
-                <w:rFonts w:eastAsiaTheme="majorEastAsia"/>
+                <w:rFonts w:ascii="Courier" w:eastAsiaTheme="majorEastAsia" w:hAnsi="Courier"/>
                 <w:bCs/>
+                <w:sz w:val="18"/>
+                <w:szCs w:val="18"/>
               </w:rPr>
             </w:pPr>
+            <w:proofErr w:type="gramStart"/>
             <w:r>
               <w:rPr>
-                <w:rFonts w:eastAsiaTheme="majorEastAsia"/>
+                <w:rFonts w:ascii="Courier" w:eastAsiaTheme="majorEastAsia" w:hAnsi="Courier"/>
                 <w:bCs/>
-              </w:rPr>
-              <w:t>exercise_2/</w:t>
+                <w:sz w:val="18"/>
+                <w:szCs w:val="18"/>
+              </w:rPr>
+              <w:t>exercise</w:t>
+            </w:r>
+            <w:proofErr w:type="gramEnd"/>
+            <w:r>
+              <w:rPr>
+                <w:rFonts w:ascii="Courier" w:eastAsiaTheme="majorEastAsia" w:hAnsi="Courier"/>
+                <w:bCs/>
+                <w:sz w:val="18"/>
+                <w:szCs w:val="18"/>
+              </w:rPr>
+              <w:t>_2/</w:t>
             </w:r>
           </w:p>
         </w:tc>
@@ -2148,9 +2595,37 @@
               <w:pStyle w:val="normal0"/>
               <w:jc w:val="both"/>
               <w:cnfStyle w:val="000000010000" w:firstRow="0" w:lastRow="0" w:firstColumn="0" w:lastColumn="0" w:oddVBand="0" w:evenVBand="0" w:oddHBand="0" w:evenHBand="1" w:firstRowFirstColumn="0" w:firstRowLastColumn="0" w:lastRowFirstColumn="0" w:lastRowLastColumn="0"/>
+              <w:rPr>
+                <w:rFonts w:ascii="Courier" w:hAnsi="Courier"/>
+                <w:sz w:val="18"/>
+                <w:szCs w:val="18"/>
+              </w:rPr>
             </w:pPr>
             <w:r>
-              <w:t>Showing the results in the Postgres database</w:t>
+              <w:rPr>
+                <w:rFonts w:ascii="Courier" w:hAnsi="Courier"/>
+                <w:sz w:val="18"/>
+                <w:szCs w:val="18"/>
+              </w:rPr>
+              <w:t xml:space="preserve">Showing the results in the </w:t>
+            </w:r>
+            <w:proofErr w:type="spellStart"/>
+            <w:r>
+              <w:rPr>
+                <w:rFonts w:ascii="Courier" w:hAnsi="Courier"/>
+                <w:sz w:val="18"/>
+                <w:szCs w:val="18"/>
+              </w:rPr>
+              <w:t>Postgres</w:t>
+            </w:r>
+            <w:proofErr w:type="spellEnd"/>
+            <w:r>
+              <w:rPr>
+                <w:rFonts w:ascii="Courier" w:hAnsi="Courier"/>
+                <w:sz w:val="18"/>
+                <w:szCs w:val="18"/>
+              </w:rPr>
+              <w:t xml:space="preserve"> database</w:t>
             </w:r>
           </w:p>
         </w:tc>
@@ -2208,7 +2683,27 @@
     </w:p>
     <w:p>
       <w:r>
-        <w:t xml:space="preserve">Once you have the topology configured with codes in the cloned repository, you need to modify the spout program (i.e Tweets.py) to pull the tweets from twitter streaming API.  In order to get the tweets, you need to set up a twitter application and get access keys for pulling the tweets out of the twitter streaming API. You also need to install Tweepy for working </w:t>
+        <w:t>Once you have the topology configured with codes in the cloned repository, you need to modify the spout program (</w:t>
+      </w:r>
+      <w:proofErr w:type="spellStart"/>
+      <w:r>
+        <w:t>i.e</w:t>
+      </w:r>
+      <w:proofErr w:type="spellEnd"/>
+      <w:r>
+        <w:t xml:space="preserve"> Tweets.py) to pull the tweets from twitter streaming API.  In order to get </w:t>
+      </w:r>
+      <w:r>
+        <w:lastRenderedPageBreak/>
+        <w:t xml:space="preserve">the tweets, you need to set up a twitter application and get access keys for pulling the tweets out of the twitter streaming API. You also need to install </w:t>
+      </w:r>
+      <w:proofErr w:type="spellStart"/>
+      <w:r>
+        <w:t>Tweepy</w:t>
+      </w:r>
+      <w:proofErr w:type="spellEnd"/>
+      <w:r>
+        <w:t xml:space="preserve"> for working </w:t>
       </w:r>
     </w:p>
     <w:p>
@@ -2221,7 +2716,21 @@
         <w:rPr>
           <w:color w:val="333333"/>
         </w:rPr>
-        <w:t>The following instructions will step you through the process of acquiring data from Twitter. The first thing that you need to do is to install Tweepy, which is a python library for accessing the Twitter API.</w:t>
+        <w:t xml:space="preserve">The following instructions will step you through the process of acquiring data from Twitter. The first thing that you need to do is to install </w:t>
+      </w:r>
+      <w:proofErr w:type="spellStart"/>
+      <w:r>
+        <w:rPr>
+          <w:color w:val="333333"/>
+        </w:rPr>
+        <w:t>Tweepy</w:t>
+      </w:r>
+      <w:proofErr w:type="spellEnd"/>
+      <w:r>
+        <w:rPr>
+          <w:color w:val="333333"/>
+        </w:rPr>
+        <w:t>, which is a python library for accessing the Twitter API.</w:t>
       </w:r>
     </w:p>
     <w:p>
@@ -2232,12 +2741,30 @@
         <w:t>2.1</w:t>
       </w:r>
       <w:r>
-        <w:t xml:space="preserve"> Install Tweepy</w:t>
-      </w:r>
-    </w:p>
-    <w:p>
-      <w:r>
-        <w:t>The easiest way to install Tweepy is by using pip:</w:t>
+        <w:t xml:space="preserve"> Install </w:t>
+      </w:r>
+      <w:proofErr w:type="spellStart"/>
+      <w:r>
+        <w:t>Tweepy</w:t>
+      </w:r>
+      <w:proofErr w:type="spellEnd"/>
+    </w:p>
+    <w:p>
+      <w:pPr>
+        <w:pStyle w:val="normal0"/>
+      </w:pPr>
+    </w:p>
+    <w:p>
+      <w:r>
+        <w:t xml:space="preserve">The easiest way to install </w:t>
+      </w:r>
+      <w:proofErr w:type="spellStart"/>
+      <w:r>
+        <w:t>Tweepy</w:t>
+      </w:r>
+      <w:proofErr w:type="spellEnd"/>
+      <w:r>
+        <w:t xml:space="preserve"> is by using pip:</w:t>
       </w:r>
     </w:p>
     <w:p/>
@@ -2277,7 +2804,15 @@
     </w:p>
     <w:p>
       <w:r>
-        <w:t>You may also use Git to clone the repository directly from Github and install it manually:</w:t>
+        <w:t xml:space="preserve">You may also use </w:t>
+      </w:r>
+      <w:proofErr w:type="spellStart"/>
+      <w:r>
+        <w:t>Git</w:t>
+      </w:r>
+      <w:proofErr w:type="spellEnd"/>
+      <w:r>
+        <w:t xml:space="preserve"> to clone the repository directly from Github and install it manually:</w:t>
       </w:r>
     </w:p>
     <w:p/>
@@ -2396,6 +2931,11 @@
       </w:r>
     </w:p>
     <w:p>
+      <w:pPr>
+        <w:pStyle w:val="normal0"/>
+      </w:pPr>
+    </w:p>
+    <w:p>
       <w:r>
         <w:t>Note: You will need to have a Twitter account to create an application.</w:t>
       </w:r>
@@ -2422,7 +2962,7 @@
         </w:rPr>
         <w:t>Login to Twitter (</w:t>
       </w:r>
-      <w:hyperlink r:id="rId17" w:history="1">
+      <w:hyperlink r:id="rId16" w:history="1">
         <w:r>
           <w:rPr>
             <w:rStyle w:val="Hyperlink"/>
@@ -2431,7 +2971,27 @@
             <w:sz w:val="24"/>
             <w:szCs w:val="24"/>
           </w:rPr>
-          <w:t>https://www.twitter.com/</w:t>
+          <w:t>https://ww</w:t>
+        </w:r>
+        <w:r>
+          <w:rPr>
+            <w:rStyle w:val="Hyperlink"/>
+            <w:rFonts w:ascii="Times New Roman" w:eastAsia="Times New Roman" w:hAnsi="Times New Roman" w:cs="Times New Roman"/>
+            <w:color w:val="4078C0"/>
+            <w:sz w:val="24"/>
+            <w:szCs w:val="24"/>
+          </w:rPr>
+          <w:t>w</w:t>
+        </w:r>
+        <w:r>
+          <w:rPr>
+            <w:rStyle w:val="Hyperlink"/>
+            <w:rFonts w:ascii="Times New Roman" w:eastAsia="Times New Roman" w:hAnsi="Times New Roman" w:cs="Times New Roman"/>
+            <w:color w:val="4078C0"/>
+            <w:sz w:val="24"/>
+            <w:szCs w:val="24"/>
+          </w:rPr>
+          <w:t>.twitter.com/</w:t>
         </w:r>
       </w:hyperlink>
       <w:r>
@@ -2468,7 +3028,7 @@
         </w:rPr>
         <w:t> </w:t>
       </w:r>
-      <w:hyperlink r:id="rId18" w:history="1">
+      <w:hyperlink r:id="rId17" w:history="1">
         <w:r>
           <w:rPr>
             <w:rStyle w:val="Hyperlink"/>
@@ -2559,7 +3119,6 @@
         </w:numPr>
       </w:pPr>
       <w:r>
-        <w:lastRenderedPageBreak/>
         <w:t>Click on "Create my Access Token" near the bottom of the page.</w:t>
       </w:r>
     </w:p>
@@ -2567,12 +3126,14 @@
       <w:r>
         <w:t>The response should be relatively immediate.</w:t>
       </w:r>
-    </w:p>
-    <w:p>
+      <w:r>
+        <w:t xml:space="preserve"> </w:t>
+      </w:r>
       <w:r>
         <w:t>Now you have four things:</w:t>
       </w:r>
     </w:p>
+    <w:p/>
     <w:p>
       <w:pPr>
         <w:pStyle w:val="ListParagraph"/>
@@ -2622,8 +3183,17 @@
       </w:r>
     </w:p>
     <w:p>
-      <w:r>
-        <w:t>At any point, you can revoke the access key or regenerated any of these values. To completely disable the application, you must delete the application. This does remove the consumer key, secret, and access tokens from Twitter's system and any program using them will immediately stop working.</w:t>
+      <w:pPr>
+        <w:pStyle w:val="ListParagraph"/>
+      </w:pPr>
+    </w:p>
+    <w:p>
+      <w:r>
+        <w:t xml:space="preserve">At any point, you can revoke the access key or regenerated any of these values. To completely disable the application, you must delete the application. This does remove the consumer key, </w:t>
+      </w:r>
+      <w:r>
+        <w:lastRenderedPageBreak/>
+        <w:t>secret, and access tokens from Twitter's system and any program using them will immediately stop working.</w:t>
       </w:r>
     </w:p>
     <w:p>
@@ -2647,7 +3217,23 @@
         </w:rPr>
       </w:pPr>
       <w:r>
-        <w:t>In the code base that you cloned, hello-stream-twitter.py  is a sample application that pulls tweets from the twitter streaming API. This program uses Tweepy to work with the streaming API. Use the hello-stream-twitter.py program to test your application. Change the code in Twittercredentials.py and insert your consumer key, consumer secret, access token, and access token secret. You should then be able to just run the program and get tweets</w:t>
+        <w:t>In the code base that you cloned, hello-stream-</w:t>
+      </w:r>
+      <w:proofErr w:type="gramStart"/>
+      <w:r>
+        <w:t>twitter.py  is</w:t>
+      </w:r>
+      <w:proofErr w:type="gramEnd"/>
+      <w:r>
+        <w:t xml:space="preserve"> a sample application that pulls tweets from the twitter streaming API. This program uses </w:t>
+      </w:r>
+      <w:proofErr w:type="spellStart"/>
+      <w:r>
+        <w:t>Tweepy</w:t>
+      </w:r>
+      <w:proofErr w:type="spellEnd"/>
+      <w:r>
+        <w:t xml:space="preserve"> to work with the streaming API. Use the hello-stream-twitter.py program to test your application. Change the code in Twittercredentials.py and insert your consumer key, consumer secret, access token, and access token secret. You should then be able to just run the program and get tweets</w:t>
       </w:r>
       <w:r>
         <w:rPr>
@@ -2672,6 +3258,9 @@
     <w:p>
       <w:pPr>
         <w:pStyle w:val="code"/>
+        <w:rPr>
+          <w:rStyle w:val="apple-converted-space"/>
+        </w:rPr>
       </w:pPr>
       <w:r>
         <w:rPr>
@@ -2709,6 +3298,19 @@
     </w:p>
     <w:p>
       <w:pPr>
+        <w:pStyle w:val="code"/>
+        <w:rPr>
+          <w:rStyle w:val="apple-converted-space"/>
+        </w:rPr>
+      </w:pPr>
+    </w:p>
+    <w:p>
+      <w:r>
+        <w:t>The application will just return a count for number of tweets received. If you want to print the tweets modify the code accordingly.</w:t>
+      </w:r>
+    </w:p>
+    <w:p>
+      <w:pPr>
         <w:pStyle w:val="Normal1"/>
         <w:jc w:val="both"/>
         <w:rPr>
@@ -2731,7 +3333,23 @@
     </w:p>
     <w:p>
       <w:r>
-        <w:t>Now you have a streamparse project and a twitter application, your task is to write codes to connect necessary pieces together as to create a full stream tweetword count processing application as depicted in Figure 1. Your application has the following pieces:</w:t>
+        <w:t xml:space="preserve">Now you have a </w:t>
+      </w:r>
+      <w:proofErr w:type="spellStart"/>
+      <w:r>
+        <w:t>streamparse</w:t>
+      </w:r>
+      <w:proofErr w:type="spellEnd"/>
+      <w:r>
+        <w:t xml:space="preserve"> project and a twitter application, your task is to write codes to connect necessary pieces together as to create a full stream </w:t>
+      </w:r>
+      <w:proofErr w:type="spellStart"/>
+      <w:r>
+        <w:t>tweetword</w:t>
+      </w:r>
+      <w:proofErr w:type="spellEnd"/>
+      <w:r>
+        <w:t xml:space="preserve"> count processing application as depicted in Figure 1. Your application has the following pieces:</w:t>
       </w:r>
     </w:p>
     <w:p>
@@ -2743,7 +3361,13 @@
         </w:numPr>
       </w:pPr>
       <w:r>
-        <w:t>A spout connected to twitter streaming API  that pulls the tweets from twitter stream and emits them to the parse bolt. You need to modify the necessary codes to complete this part.</w:t>
+        <w:t>A spout conn</w:t>
+      </w:r>
+      <w:r>
+        <w:t xml:space="preserve">ected to twitter streaming API </w:t>
+      </w:r>
+      <w:r>
+        <w:t>that pulls the tweets from twitter stream and emits them to the parse bolt. You need to modify the necessary codes to complete this part.</w:t>
       </w:r>
     </w:p>
     <w:p>
@@ -2755,32 +3379,59 @@
         </w:numPr>
       </w:pPr>
       <w:r>
-        <w:t xml:space="preserve">A tweet word count bolt that counts the number of words in the received tweets and updates the total counts in a corresponding table inside a Postgres database.  For this part, you need to create a Postgres DB called </w:t>
-      </w:r>
+        <w:t xml:space="preserve">A tweet word count bolt that counts the number of words in the received tweets and updates the total counts in a corresponding table inside a </w:t>
+      </w:r>
+      <w:proofErr w:type="spellStart"/>
+      <w:r>
+        <w:t>Postgres</w:t>
+      </w:r>
+      <w:proofErr w:type="spellEnd"/>
+      <w:r>
+        <w:t xml:space="preserve"> database.  For this part, you need to create a </w:t>
+      </w:r>
+      <w:proofErr w:type="spellStart"/>
+      <w:r>
+        <w:t>Postgres</w:t>
+      </w:r>
+      <w:proofErr w:type="spellEnd"/>
+      <w:r>
+        <w:t xml:space="preserve"> DB called </w:t>
+      </w:r>
+      <w:proofErr w:type="spellStart"/>
+      <w:proofErr w:type="gramStart"/>
       <w:r>
         <w:rPr>
           <w:b/>
         </w:rPr>
         <w:t>Tcount</w:t>
       </w:r>
-      <w:r>
-        <w:t xml:space="preserve">  and a table called </w:t>
-      </w:r>
+      <w:proofErr w:type="spellEnd"/>
+      <w:r>
+        <w:t xml:space="preserve">  and</w:t>
+      </w:r>
+      <w:proofErr w:type="gramEnd"/>
+      <w:r>
+        <w:t xml:space="preserve"> a table called </w:t>
+      </w:r>
+      <w:proofErr w:type="spellStart"/>
       <w:r>
         <w:rPr>
           <w:b/>
         </w:rPr>
         <w:t>Tweetwordcount</w:t>
       </w:r>
+      <w:proofErr w:type="spellEnd"/>
       <w:r>
         <w:t xml:space="preserve"> table inside </w:t>
       </w:r>
+      <w:proofErr w:type="spellStart"/>
       <w:r>
         <w:rPr>
           <w:b/>
         </w:rPr>
         <w:t>Tcount</w:t>
       </w:r>
+      <w:proofErr w:type="spellEnd"/>
       <w:r>
         <w:t xml:space="preserve">. You also need to modify the code in the </w:t>
       </w:r>
@@ -2791,31 +3442,71 @@
         <w:t xml:space="preserve">Wordcount.py </w:t>
       </w:r>
       <w:r>
-        <w:t xml:space="preserve">to updated the word counts in </w:t>
-      </w:r>
+        <w:t xml:space="preserve">to </w:t>
+      </w:r>
+      <w:proofErr w:type="gramStart"/>
+      <w:r>
+        <w:t>updated</w:t>
+      </w:r>
+      <w:proofErr w:type="gramEnd"/>
+      <w:r>
+        <w:t xml:space="preserve"> the word counts in </w:t>
+      </w:r>
+      <w:proofErr w:type="spellStart"/>
       <w:r>
         <w:rPr>
           <w:b/>
         </w:rPr>
-        <w:t xml:space="preserve">Tweetwordcount </w:t>
-      </w:r>
-      <w:r>
-        <w:t xml:space="preserve">for each word in the tweet stream. To interact with Postgres, you can use </w:t>
-      </w:r>
+        <w:t>Tweetwordcount</w:t>
+      </w:r>
+      <w:proofErr w:type="spellEnd"/>
       <w:r>
         <w:rPr>
           <w:b/>
         </w:rPr>
-        <w:t xml:space="preserve">psycopg. </w:t>
+        <w:t xml:space="preserve"> </w:t>
+      </w:r>
+      <w:r>
+        <w:t xml:space="preserve">for each word in the tweet stream. To interact with </w:t>
+      </w:r>
+      <w:proofErr w:type="spellStart"/>
+      <w:r>
+        <w:t>Postgres</w:t>
+      </w:r>
+      <w:proofErr w:type="spellEnd"/>
+      <w:r>
+        <w:t xml:space="preserve">, you can use </w:t>
+      </w:r>
+      <w:proofErr w:type="spellStart"/>
+      <w:r>
+        <w:rPr>
+          <w:b/>
+        </w:rPr>
+        <w:t>psycopg</w:t>
+      </w:r>
+      <w:proofErr w:type="spellEnd"/>
+      <w:r>
+        <w:rPr>
+          <w:b/>
+        </w:rPr>
+        <w:t xml:space="preserve">. </w:t>
       </w:r>
       <w:r>
         <w:t xml:space="preserve">You can find a sample codes on how to use </w:t>
       </w:r>
+      <w:proofErr w:type="spellStart"/>
       <w:r>
         <w:rPr>
           <w:b/>
         </w:rPr>
-        <w:t xml:space="preserve">psycopg </w:t>
+        <w:t>psycopg</w:t>
+      </w:r>
+      <w:proofErr w:type="spellEnd"/>
+      <w:r>
+        <w:rPr>
+          <w:b/>
+        </w:rPr>
+        <w:t xml:space="preserve"> </w:t>
       </w:r>
       <w:r>
         <w:t xml:space="preserve">in </w:t>
@@ -2829,6 +3520,271 @@
       <w:bookmarkStart w:id="4" w:name="h.ivwtfgm9bml9" w:colFirst="0" w:colLast="0"/>
       <w:bookmarkStart w:id="5" w:name="_Toc304384097"/>
       <w:bookmarkEnd w:id="4"/>
+    </w:p>
+    <w:p>
+      <w:pPr>
+        <w:pStyle w:val="ListParagraph"/>
+      </w:pPr>
+      <w:bookmarkStart w:id="6" w:name="_GoBack"/>
+      <w:bookmarkEnd w:id="6"/>
+    </w:p>
+    <w:p>
+      <w:pPr>
+        <w:pStyle w:val="Heading1"/>
+      </w:pPr>
+      <w:r>
+        <w:t>Step-4. Reporting Scripts</w:t>
+      </w:r>
+    </w:p>
+    <w:p>
+      <w:r>
+        <w:t>In the previous step, you have developed a full twitter stream processing application. In this step, your task is to develop two simple reporting scripts that query the database and report on current status of data statistics. You need to develop two scripts:</w:t>
+      </w:r>
+    </w:p>
+    <w:p>
+      <w:pPr>
+        <w:pStyle w:val="ListParagraph"/>
+        <w:numPr>
+          <w:ilvl w:val="0"/>
+          <w:numId w:val="29"/>
+        </w:numPr>
+        <w:rPr>
+          <w:rFonts w:ascii="Courier New" w:hAnsi="Courier New" w:cs="Courier New"/>
+        </w:rPr>
+      </w:pPr>
+      <w:proofErr w:type="gramStart"/>
+      <w:r>
+        <w:rPr>
+          <w:rFonts w:ascii="Courier New" w:hAnsi="Courier New" w:cs="Courier New"/>
+        </w:rPr>
+        <w:t>finalresults.py</w:t>
+      </w:r>
+      <w:proofErr w:type="gramEnd"/>
+      <w:r>
+        <w:rPr>
+          <w:rFonts w:ascii="Courier New" w:hAnsi="Courier New" w:cs="Courier New"/>
+        </w:rPr>
+        <w:t xml:space="preserve"> </w:t>
+      </w:r>
+    </w:p>
+    <w:p>
+      <w:pPr>
+        <w:pStyle w:val="ListParagraph"/>
+      </w:pPr>
+      <w:r>
+        <w:t xml:space="preserve">The script gets as argument a </w:t>
+      </w:r>
+      <w:r>
+        <w:rPr>
+          <w:rFonts w:ascii="Courier New" w:hAnsi="Courier New" w:cs="Courier New"/>
+        </w:rPr>
+        <w:t>word</w:t>
+      </w:r>
+      <w:r>
+        <w:t xml:space="preserve"> and when run outputs an integer that represents the total number of </w:t>
+      </w:r>
+      <w:r>
+        <w:rPr>
+          <w:rFonts w:ascii="Courier New" w:hAnsi="Courier New" w:cs="Courier New"/>
+        </w:rPr>
+        <w:t>word</w:t>
+      </w:r>
+      <w:r>
+        <w:t xml:space="preserve"> occurrences in the stream. For example:</w:t>
+      </w:r>
+    </w:p>
+    <w:p>
+      <w:pPr>
+        <w:pStyle w:val="ListParagraph"/>
+        <w:ind w:left="1440"/>
+      </w:pPr>
+    </w:p>
+    <w:p>
+      <w:pPr>
+        <w:pStyle w:val="code"/>
+      </w:pPr>
+      <w:r>
+        <w:tab/>
+        <w:t xml:space="preserve">$ </w:t>
+      </w:r>
+      <w:r>
+        <w:t xml:space="preserve">python </w:t>
+      </w:r>
+      <w:r>
+        <w:t>finalresults</w:t>
+      </w:r>
+      <w:r>
+        <w:t>.py</w:t>
+      </w:r>
+      <w:r>
+        <w:t xml:space="preserve"> hello</w:t>
+      </w:r>
+    </w:p>
+    <w:p>
+      <w:pPr>
+        <w:pStyle w:val="code"/>
+      </w:pPr>
+      <w:r>
+        <w:tab/>
+        <w:t>$ Total number of occurences of “hello”: 10</w:t>
+      </w:r>
+    </w:p>
+    <w:p>
+      <w:pPr>
+        <w:pStyle w:val="ListParagraph"/>
+        <w:ind w:left="1440"/>
+      </w:pPr>
+    </w:p>
+    <w:p>
+      <w:pPr>
+        <w:pStyle w:val="ListParagraph"/>
+      </w:pPr>
+      <w:r>
+        <w:lastRenderedPageBreak/>
+        <w:t>When the script is run without specifying an argument, it outputs all pairs of words found in the stream along with their total count of occurrences, sorted alphabetically in an ascending order, one word per line. For example:</w:t>
+      </w:r>
+    </w:p>
+    <w:p>
+      <w:pPr>
+        <w:pStyle w:val="code"/>
+      </w:pPr>
+      <w:r>
+        <w:tab/>
+        <w:t xml:space="preserve">$ </w:t>
+      </w:r>
+      <w:r>
+        <w:t xml:space="preserve">python </w:t>
+      </w:r>
+      <w:r>
+        <w:t>finalresults</w:t>
+      </w:r>
+      <w:r>
+        <w:t>.py</w:t>
+      </w:r>
+    </w:p>
+    <w:p>
+      <w:pPr>
+        <w:pStyle w:val="code"/>
+      </w:pPr>
+      <w:r>
+        <w:tab/>
+        <w:t>$ (&lt;word1&gt;, 2), (&lt;word2&gt;, 8), (&lt;word3&gt;, 6), (&lt;word4&gt;, 1), …</w:t>
+      </w:r>
+    </w:p>
+    <w:p>
+      <w:pPr>
+        <w:pStyle w:val="code"/>
+      </w:pPr>
+    </w:p>
+    <w:p>
+      <w:pPr>
+        <w:pStyle w:val="ListParagraph"/>
+        <w:numPr>
+          <w:ilvl w:val="0"/>
+          <w:numId w:val="29"/>
+        </w:numPr>
+      </w:pPr>
+      <w:r>
+        <w:rPr>
+          <w:rFonts w:ascii="Courier" w:eastAsia="Times New Roman" w:hAnsi="Courier" w:cs="Times New Roman"/>
+          <w:noProof/>
+          <w:color w:val="333333"/>
+          <w:szCs w:val="24"/>
+          <w:bdr w:val="none" w:sz="0" w:space="0" w:color="auto" w:frame="1"/>
+        </w:rPr>
+        <w:t>histogram.py</w:t>
+      </w:r>
+    </w:p>
+    <w:p>
+      <w:pPr>
+        <w:pStyle w:val="ListParagraph"/>
+      </w:pPr>
+      <w:r>
+        <w:t xml:space="preserve">The script gets as argument an integer </w:t>
+      </w:r>
+      <w:r>
+        <w:rPr>
+          <w:rFonts w:ascii="Courier New" w:hAnsi="Courier New" w:cs="Courier New"/>
+        </w:rPr>
+        <w:t>k</w:t>
+      </w:r>
+      <w:r>
+        <w:t xml:space="preserve"> and when run outputs a histogram of the </w:t>
+      </w:r>
+      <w:r>
+        <w:rPr>
+          <w:rFonts w:ascii="Courier New" w:hAnsi="Courier New" w:cs="Courier New"/>
+        </w:rPr>
+        <w:t>k</w:t>
+      </w:r>
+      <w:r>
+        <w:t xml:space="preserve"> words with the largest total number of occurrences in the stream. For example:</w:t>
+      </w:r>
+    </w:p>
+    <w:p>
+      <w:pPr>
+        <w:pStyle w:val="code"/>
+      </w:pPr>
+      <w:r>
+        <w:tab/>
+        <w:t>$ python histogram.py 3</w:t>
+      </w:r>
+    </w:p>
+    <w:p>
+      <w:pPr>
+        <w:pStyle w:val="code"/>
+      </w:pPr>
+      <w:r>
+        <w:tab/>
+        <w:t xml:space="preserve">$ </w:t>
+      </w:r>
+      <w:r>
+        <w:tab/>
+        <w:t>&lt;word2&gt;: 8</w:t>
+      </w:r>
+    </w:p>
+    <w:p>
+      <w:pPr>
+        <w:pStyle w:val="code"/>
+      </w:pPr>
+      <w:r>
+        <w:tab/>
+      </w:r>
+      <w:r>
+        <w:tab/>
+        <w:t>&lt;word3&gt;: 6</w:t>
+      </w:r>
+    </w:p>
+    <w:p>
+      <w:pPr>
+        <w:pStyle w:val="code"/>
+      </w:pPr>
+      <w:r>
+        <w:tab/>
+      </w:r>
+      <w:r>
+        <w:tab/>
+        <w:t>&lt;word1&gt;: 2</w:t>
+      </w:r>
+    </w:p>
+    <w:p>
+      <w:pPr>
+        <w:pStyle w:val="ListParagraph"/>
+      </w:pPr>
+      <w:r>
+        <w:t>How your script handles ties? Make an assumption and discuss in your report.</w:t>
+      </w:r>
+    </w:p>
+    <w:p>
+      <w:pPr>
+        <w:pStyle w:val="ListParagraph"/>
+      </w:pPr>
+    </w:p>
+    <w:p/>
+    <w:p>
+      <w:pPr>
+        <w:pStyle w:val="ListParagraph"/>
+      </w:pPr>
     </w:p>
     <w:p>
       <w:pPr>
@@ -2923,7 +3879,6 @@
           <w:sz w:val="24"/>
           <w:szCs w:val="24"/>
         </w:rPr>
-        <w:lastRenderedPageBreak/>
         <w:t>Complete and fully functional spout and bolts programs based on the description above</w:t>
       </w:r>
     </w:p>
@@ -3048,18 +4003,6 @@
         <w:t>Histogram of top 30 words in your stream</w:t>
       </w:r>
     </w:p>
-    <w:p>
-      <w:pPr>
-        <w:pStyle w:val="ListParagraph"/>
-        <w:numPr>
-          <w:ilvl w:val="0"/>
-          <w:numId w:val="28"/>
-        </w:numPr>
-      </w:pPr>
-      <w:r>
-        <w:t>/pyspark</w:t>
-      </w:r>
-    </w:p>
     <w:p/>
     <w:p/>
     <w:p>
@@ -3077,16 +4020,19 @@
       <w:r>
         <w:t xml:space="preserve"> and you may be able to re-use installations from those.</w:t>
       </w:r>
-      <w:bookmarkStart w:id="6" w:name="_GoBack"/>
-      <w:bookmarkEnd w:id="6"/>
     </w:p>
     <w:p>
       <w:pPr>
         <w:pStyle w:val="Heading2"/>
       </w:pPr>
       <w:r>
-        <w:t>Installing Streamparse</w:t>
-      </w:r>
+        <w:t xml:space="preserve">Installing </w:t>
+      </w:r>
+      <w:proofErr w:type="spellStart"/>
+      <w:r>
+        <w:t>Streamparse</w:t>
+      </w:r>
+      <w:proofErr w:type="spellEnd"/>
     </w:p>
     <w:p/>
     <w:p>
@@ -3099,12 +4045,14 @@
       <w:r>
         <w:t xml:space="preserve">Install </w:t>
       </w:r>
+      <w:proofErr w:type="spellStart"/>
       <w:r>
         <w:rPr>
           <w:rFonts w:ascii="Courier" w:hAnsi="Courier"/>
         </w:rPr>
         <w:t>ez_setup</w:t>
       </w:r>
+      <w:proofErr w:type="spellEnd"/>
       <w:r>
         <w:t>.</w:t>
       </w:r>
@@ -3119,9 +4067,10 @@
         <w:pStyle w:val="code"/>
       </w:pPr>
       <w:r>
+        <w:lastRenderedPageBreak/>
         <w:t xml:space="preserve">$sudo curl -o ez_setup.py </w:t>
       </w:r>
-      <w:hyperlink r:id="rId19" w:history="1">
+      <w:hyperlink r:id="rId18" w:history="1">
         <w:r>
           <w:rPr>
             <w:rStyle w:val="Hyperlink"/>
@@ -3155,12 +4104,14 @@
       <w:r>
         <w:t xml:space="preserve">Use </w:t>
       </w:r>
+      <w:proofErr w:type="spellStart"/>
       <w:r>
         <w:rPr>
           <w:rFonts w:ascii="Courier" w:hAnsi="Courier"/>
         </w:rPr>
         <w:t>ez_install</w:t>
       </w:r>
+      <w:proofErr w:type="spellEnd"/>
       <w:r>
         <w:t xml:space="preserve"> to install </w:t>
       </w:r>
@@ -3228,30 +4179,46 @@
       <w:r>
         <w:t xml:space="preserve">to install </w:t>
       </w:r>
+      <w:proofErr w:type="spellStart"/>
       <w:r>
         <w:rPr>
           <w:rFonts w:ascii="Courier" w:hAnsi="Courier"/>
         </w:rPr>
         <w:t>virtualenv</w:t>
       </w:r>
+      <w:proofErr w:type="spellEnd"/>
       <w:r>
         <w:t xml:space="preserve">. </w:t>
       </w:r>
+      <w:proofErr w:type="spellStart"/>
+      <w:proofErr w:type="gramStart"/>
       <w:r>
         <w:rPr>
           <w:rFonts w:ascii="Courier" w:hAnsi="Courier"/>
         </w:rPr>
         <w:t>virtualenv</w:t>
       </w:r>
-      <w:r>
-        <w:t xml:space="preserve"> is a tool to create and manage dependencies for distinct Python environments. Streamparse uses </w:t>
-      </w:r>
+      <w:proofErr w:type="spellEnd"/>
+      <w:proofErr w:type="gramEnd"/>
+      <w:r>
+        <w:t xml:space="preserve"> is a tool to create and manage dependencies for distinct Python environments. </w:t>
+      </w:r>
+      <w:proofErr w:type="spellStart"/>
+      <w:r>
+        <w:t>Streamparse</w:t>
+      </w:r>
+      <w:proofErr w:type="spellEnd"/>
+      <w:r>
+        <w:t xml:space="preserve"> uses </w:t>
+      </w:r>
+      <w:proofErr w:type="spellStart"/>
       <w:r>
         <w:rPr>
           <w:rFonts w:ascii="Courier" w:hAnsi="Courier"/>
         </w:rPr>
         <w:t>virtualenv</w:t>
       </w:r>
+      <w:proofErr w:type="spellEnd"/>
       <w:r>
         <w:t xml:space="preserve"> to manage all dependencies for individual Python Storm projects.</w:t>
       </w:r>
@@ -3274,24 +4241,33 @@
     </w:p>
     <w:p/>
     <w:p>
-      <w:r>
-        <w:t xml:space="preserve">Streamparse requires the build tool </w:t>
-      </w:r>
+      <w:proofErr w:type="spellStart"/>
+      <w:r>
+        <w:t>Streamparse</w:t>
+      </w:r>
+      <w:proofErr w:type="spellEnd"/>
+      <w:r>
+        <w:t xml:space="preserve"> requires the build tool </w:t>
+      </w:r>
+      <w:proofErr w:type="spellStart"/>
       <w:r>
         <w:rPr>
           <w:rFonts w:ascii="Courier" w:hAnsi="Courier"/>
         </w:rPr>
         <w:t>lein</w:t>
       </w:r>
+      <w:proofErr w:type="spellEnd"/>
       <w:r>
         <w:t xml:space="preserve"> to resolve dependencies, so now you will install </w:t>
       </w:r>
+      <w:proofErr w:type="spellStart"/>
       <w:r>
         <w:rPr>
           <w:rFonts w:ascii="Courier" w:hAnsi="Courier"/>
         </w:rPr>
         <w:t>lein</w:t>
       </w:r>
+      <w:proofErr w:type="spellEnd"/>
       <w:r>
         <w:t>.</w:t>
       </w:r>
@@ -3336,24 +4312,9 @@
           <w:sz w:val="18"/>
           <w:szCs w:val="18"/>
         </w:rPr>
-        <w:t>/usr/bin</w:t>
-      </w:r>
-      <w:r>
-        <w:rPr>
-          <w:i/>
-          <w:sz w:val="18"/>
-          <w:szCs w:val="18"/>
-        </w:rPr>
-        <w:t xml:space="preserve">, </w:t>
-      </w:r>
-      <w:r>
-        <w:rPr>
-          <w:i/>
-          <w:sz w:val="18"/>
-          <w:szCs w:val="18"/>
-        </w:rPr>
-        <w:t xml:space="preserve">so we have to move the </w:t>
-      </w:r>
+        <w:t>/</w:t>
+      </w:r>
+      <w:proofErr w:type="spellStart"/>
       <w:r>
         <w:rPr>
           <w:rFonts w:ascii="Courier" w:hAnsi="Courier"/>
@@ -3361,32 +4322,9 @@
           <w:sz w:val="18"/>
           <w:szCs w:val="18"/>
         </w:rPr>
-        <w:t>lein</w:t>
-      </w:r>
-      <w:r>
-        <w:rPr>
-          <w:i/>
-          <w:sz w:val="18"/>
-          <w:szCs w:val="18"/>
-        </w:rPr>
-        <w:t xml:space="preserve"> file there. If the command succeeds you will not need to </w:t>
-      </w:r>
-      <w:r>
-        <w:rPr>
-          <w:i/>
-          <w:sz w:val="18"/>
-          <w:szCs w:val="18"/>
-        </w:rPr>
-        <w:t xml:space="preserve">use </w:t>
-      </w:r>
-      <w:r>
-        <w:rPr>
-          <w:i/>
-          <w:sz w:val="18"/>
-          <w:szCs w:val="18"/>
-        </w:rPr>
-        <w:t xml:space="preserve">the </w:t>
-      </w:r>
+        <w:t>usr</w:t>
+      </w:r>
+      <w:proofErr w:type="spellEnd"/>
       <w:r>
         <w:rPr>
           <w:rFonts w:ascii="Courier" w:hAnsi="Courier"/>
@@ -3394,7 +4332,7 @@
           <w:sz w:val="18"/>
           <w:szCs w:val="18"/>
         </w:rPr>
-        <w:t>mv lein /usr/bin</w:t>
+        <w:t>/bin</w:t>
       </w:r>
       <w:r>
         <w:rPr>
@@ -3402,6 +4340,106 @@
           <w:sz w:val="18"/>
           <w:szCs w:val="18"/>
         </w:rPr>
+        <w:t xml:space="preserve">, </w:t>
+      </w:r>
+      <w:r>
+        <w:rPr>
+          <w:i/>
+          <w:sz w:val="18"/>
+          <w:szCs w:val="18"/>
+        </w:rPr>
+        <w:t xml:space="preserve">so we have to move the </w:t>
+      </w:r>
+      <w:proofErr w:type="spellStart"/>
+      <w:r>
+        <w:rPr>
+          <w:rFonts w:ascii="Courier" w:hAnsi="Courier"/>
+          <w:i/>
+          <w:sz w:val="18"/>
+          <w:szCs w:val="18"/>
+        </w:rPr>
+        <w:t>lein</w:t>
+      </w:r>
+      <w:proofErr w:type="spellEnd"/>
+      <w:r>
+        <w:rPr>
+          <w:i/>
+          <w:sz w:val="18"/>
+          <w:szCs w:val="18"/>
+        </w:rPr>
+        <w:t xml:space="preserve"> file there. If the command succeeds you will not need to </w:t>
+      </w:r>
+      <w:r>
+        <w:rPr>
+          <w:i/>
+          <w:sz w:val="18"/>
+          <w:szCs w:val="18"/>
+        </w:rPr>
+        <w:t xml:space="preserve">use </w:t>
+      </w:r>
+      <w:r>
+        <w:rPr>
+          <w:i/>
+          <w:sz w:val="18"/>
+          <w:szCs w:val="18"/>
+        </w:rPr>
+        <w:t xml:space="preserve">the </w:t>
+      </w:r>
+      <w:r>
+        <w:rPr>
+          <w:rFonts w:ascii="Courier" w:hAnsi="Courier"/>
+          <w:i/>
+          <w:sz w:val="18"/>
+          <w:szCs w:val="18"/>
+        </w:rPr>
+        <w:t xml:space="preserve">mv </w:t>
+      </w:r>
+      <w:proofErr w:type="spellStart"/>
+      <w:r>
+        <w:rPr>
+          <w:rFonts w:ascii="Courier" w:hAnsi="Courier"/>
+          <w:i/>
+          <w:sz w:val="18"/>
+          <w:szCs w:val="18"/>
+        </w:rPr>
+        <w:t>lein</w:t>
+      </w:r>
+      <w:proofErr w:type="spellEnd"/>
+      <w:r>
+        <w:rPr>
+          <w:rFonts w:ascii="Courier" w:hAnsi="Courier"/>
+          <w:i/>
+          <w:sz w:val="18"/>
+          <w:szCs w:val="18"/>
+        </w:rPr>
+        <w:t xml:space="preserve"> /</w:t>
+      </w:r>
+      <w:proofErr w:type="spellStart"/>
+      <w:r>
+        <w:rPr>
+          <w:rFonts w:ascii="Courier" w:hAnsi="Courier"/>
+          <w:i/>
+          <w:sz w:val="18"/>
+          <w:szCs w:val="18"/>
+        </w:rPr>
+        <w:t>usr</w:t>
+      </w:r>
+      <w:proofErr w:type="spellEnd"/>
+      <w:r>
+        <w:rPr>
+          <w:rFonts w:ascii="Courier" w:hAnsi="Courier"/>
+          <w:i/>
+          <w:sz w:val="18"/>
+          <w:szCs w:val="18"/>
+        </w:rPr>
+        <w:t>/bin</w:t>
+      </w:r>
+      <w:r>
+        <w:rPr>
+          <w:i/>
+          <w:sz w:val="18"/>
+          <w:szCs w:val="18"/>
+        </w:rPr>
         <w:t xml:space="preserve"> command.</w:t>
       </w:r>
     </w:p>
@@ -3416,7 +4454,7 @@
       <w:r>
         <w:t xml:space="preserve">get --directory-prefix=/usr/bin/ </w:t>
       </w:r>
-      <w:hyperlink r:id="rId20" w:history="1">
+      <w:hyperlink r:id="rId19" w:history="1">
         <w:r>
           <w:rPr>
             <w:rStyle w:val="Hyperlink"/>
@@ -3430,12 +4468,14 @@
       <w:r>
         <w:t xml:space="preserve">If you check the permissions on the </w:t>
       </w:r>
+      <w:proofErr w:type="spellStart"/>
       <w:r>
         <w:rPr>
           <w:rFonts w:ascii="Courier" w:hAnsi="Courier"/>
         </w:rPr>
         <w:t>lein</w:t>
       </w:r>
+      <w:proofErr w:type="spellEnd"/>
       <w:r>
         <w:t xml:space="preserve"> file, you will see it is not executable. This means the shell and operating system will not allow you to run it as a command. </w:t>
       </w:r>
@@ -3525,12 +4565,14 @@
       <w:r>
         <w:t xml:space="preserve">The first time you run </w:t>
       </w:r>
+      <w:proofErr w:type="spellStart"/>
       <w:r>
         <w:rPr>
           <w:rFonts w:ascii="Courier" w:hAnsi="Courier"/>
         </w:rPr>
         <w:t>lein</w:t>
       </w:r>
+      <w:proofErr w:type="spellEnd"/>
       <w:r>
         <w:t>, it will install itself.</w:t>
       </w:r>
@@ -3567,6 +4609,7 @@
         <w:pStyle w:val="code"/>
       </w:pPr>
       <w:r>
+        <w:lastRenderedPageBreak/>
         <w:t>$lein version</w:t>
       </w:r>
     </w:p>
@@ -3614,7 +4657,15 @@
     </w:p>
     <w:p>
       <w:r>
-        <w:t>Install streamparse.</w:t>
+        <w:t xml:space="preserve">Install </w:t>
+      </w:r>
+      <w:proofErr w:type="spellStart"/>
+      <w:r>
+        <w:t>streamparse</w:t>
+      </w:r>
+      <w:proofErr w:type="spellEnd"/>
+      <w:r>
+        <w:t>.</w:t>
       </w:r>
     </w:p>
     <w:p>
@@ -3640,14 +4691,24 @@
     </w:p>
     <w:p>
       <w:r>
-        <w:t xml:space="preserve">Now you have streamparse installed. It will greatly simplify the creation of Python Storm projects and help you get a simple example up and running quickly. The following command creates an installation of the </w:t>
-      </w:r>
+        <w:t xml:space="preserve">Now you have </w:t>
+      </w:r>
+      <w:proofErr w:type="spellStart"/>
+      <w:r>
+        <w:t>streamparse</w:t>
+      </w:r>
+      <w:proofErr w:type="spellEnd"/>
+      <w:r>
+        <w:t xml:space="preserve"> installed. It will greatly simplify the creation of Python Storm projects and help you get a simple example up and running quickly. The following command creates an installation of the </w:t>
+      </w:r>
+      <w:proofErr w:type="spellStart"/>
       <w:r>
         <w:rPr>
           <w:rFonts w:ascii="Courier" w:hAnsi="Courier"/>
         </w:rPr>
         <w:t>wordcount</w:t>
       </w:r>
+      <w:proofErr w:type="spellEnd"/>
       <w:r>
         <w:t xml:space="preserve"> example.</w:t>
       </w:r>
@@ -3721,9 +4782,13 @@
         <w:pStyle w:val="Heading2"/>
       </w:pPr>
       <w:r>
-        <w:lastRenderedPageBreak/>
         <w:t>Python version</w:t>
       </w:r>
+    </w:p>
+    <w:p>
+      <w:pPr>
+        <w:pStyle w:val="normal0"/>
+      </w:pPr>
     </w:p>
     <w:p>
       <w:pPr>
@@ -3734,10 +4799,26 @@
         <w:spacing w:line="240" w:lineRule="auto"/>
       </w:pPr>
       <w:r>
-        <w:t xml:space="preserve">If you run into issues running Streamparse, check your python version. You need to use python 2.7. </w:t>
-      </w:r>
-      <w:r>
-        <w:t xml:space="preserve"> Follow the instructions below, and you will need to rerun the streamparse installation.</w:t>
+        <w:t xml:space="preserve">If you run into issues running </w:t>
+      </w:r>
+      <w:proofErr w:type="spellStart"/>
+      <w:r>
+        <w:t>Streamparse</w:t>
+      </w:r>
+      <w:proofErr w:type="spellEnd"/>
+      <w:r>
+        <w:t xml:space="preserve">, check your python version. You need to use python 2.7. </w:t>
+      </w:r>
+      <w:r>
+        <w:t xml:space="preserve"> Follow the instructions below, and you will need to rerun the </w:t>
+      </w:r>
+      <w:proofErr w:type="spellStart"/>
+      <w:r>
+        <w:t>streamparse</w:t>
+      </w:r>
+      <w:proofErr w:type="spellEnd"/>
+      <w:r>
+        <w:t xml:space="preserve"> installation.</w:t>
       </w:r>
     </w:p>
     <w:p>
@@ -3857,6 +4938,7 @@
         <w:pStyle w:val="code"/>
       </w:pPr>
       <w:r>
+        <w:lastRenderedPageBreak/>
         <w:t>$</w:t>
       </w:r>
       <w:r>
@@ -3923,6 +5005,148 @@
       </w:pPr>
       <w:r>
         <w:t>Python 2.7.3</w:t>
+      </w:r>
+    </w:p>
+    <w:p>
+      <w:pPr>
+        <w:pStyle w:val="Heading2"/>
+      </w:pPr>
+      <w:r>
+        <w:t>Cloning a subdirectory</w:t>
+      </w:r>
+    </w:p>
+    <w:p>
+      <w:pPr>
+        <w:pStyle w:val="normal0"/>
+      </w:pPr>
+    </w:p>
+    <w:p>
+      <w:proofErr w:type="spellStart"/>
+      <w:r>
+        <w:t>Git</w:t>
+      </w:r>
+      <w:proofErr w:type="spellEnd"/>
+      <w:r>
+        <w:t xml:space="preserve"> clones complete repos. If you </w:t>
+      </w:r>
+      <w:r>
+        <w:t xml:space="preserve">only want to clone the </w:t>
+      </w:r>
+      <w:r>
+        <w:rPr>
+          <w:rFonts w:ascii="Courier" w:hAnsi="Courier"/>
+        </w:rPr>
+        <w:t>exercise_</w:t>
+      </w:r>
+      <w:r>
+        <w:rPr>
+          <w:rFonts w:ascii="Courier" w:hAnsi="Courier"/>
+        </w:rPr>
+        <w:t>2</w:t>
+      </w:r>
+      <w:r>
+        <w:t xml:space="preserve"> directory you need to use a “sparse checkout”. Follow the below instructions. They allow you to clone only the </w:t>
+      </w:r>
+      <w:r>
+        <w:rPr>
+          <w:rFonts w:ascii="Courier" w:hAnsi="Courier"/>
+        </w:rPr>
+        <w:t>exercise_2</w:t>
+      </w:r>
+      <w:r>
+        <w:t xml:space="preserve"> sub directory.</w:t>
+      </w:r>
+    </w:p>
+    <w:p>
+      <w:pPr>
+        <w:rPr>
+          <w:i/>
+        </w:rPr>
+      </w:pPr>
+    </w:p>
+    <w:p>
+      <w:pPr>
+        <w:pStyle w:val="code"/>
+      </w:pPr>
+      <w:r>
+        <w:t>mkdir ex2</w:t>
+      </w:r>
+    </w:p>
+    <w:p>
+      <w:pPr>
+        <w:pStyle w:val="code"/>
+      </w:pPr>
+      <w:r>
+        <w:t>cd ex2/</w:t>
+      </w:r>
+    </w:p>
+    <w:p>
+      <w:pPr>
+        <w:pStyle w:val="code"/>
+      </w:pPr>
+      <w:r>
+        <w:t>git init</w:t>
+      </w:r>
+    </w:p>
+    <w:p>
+      <w:pPr>
+        <w:pStyle w:val="code"/>
+      </w:pPr>
+      <w:r>
+        <w:t>git remote add -f origin</w:t>
+      </w:r>
+      <w:r>
+        <w:rPr>
+          <w:color w:val="444444"/>
+        </w:rPr>
+        <w:t xml:space="preserve"> </w:t>
+      </w:r>
+      <w:hyperlink r:id="rId20" w:history="1">
+        <w:r>
+          <w:rPr>
+            <w:rStyle w:val="Hyperlink"/>
+          </w:rPr>
+          <w:t>git@github.com:UC-Berkeley-I-</w:t>
+        </w:r>
+        <w:r>
+          <w:rPr>
+            <w:rStyle w:val="Hyperlink"/>
+          </w:rPr>
+          <w:t>pwd</w:t>
+        </w:r>
+        <w:r>
+          <w:rPr>
+            <w:rStyle w:val="Hyperlink"/>
+          </w:rPr>
+          <w:t>School/w205-labs-exercises.git</w:t>
+        </w:r>
+      </w:hyperlink>
+    </w:p>
+    <w:p>
+      <w:pPr>
+        <w:pStyle w:val="code"/>
+      </w:pPr>
+      <w:r>
+        <w:t>git config core.sparseCheckout true</w:t>
+      </w:r>
+    </w:p>
+    <w:p>
+      <w:pPr>
+        <w:pStyle w:val="code"/>
+      </w:pPr>
+      <w:r>
+        <w:t>echo "exercise_2" &gt;&gt; .git/info/sparse-checkout</w:t>
+      </w:r>
+      <w:r>
+        <w:tab/>
+      </w:r>
+    </w:p>
+    <w:p>
+      <w:pPr>
+        <w:pStyle w:val="code"/>
+      </w:pPr>
+      <w:r>
+        <w:t>git pull origin master</w:t>
       </w:r>
     </w:p>
     <w:p>
@@ -4045,7 +5269,7 @@
         <w:rStyle w:val="PageNumber"/>
         <w:noProof/>
       </w:rPr>
-      <w:t>6</w:t>
+      <w:t>5</w:t>
     </w:r>
     <w:r>
       <w:rPr>
@@ -4691,6 +5915,92 @@
     </w:lvl>
   </w:abstractNum>
   <w:abstractNum w:abstractNumId="6">
+    <w:nsid w:val="14983EB3"/>
+    <w:multiLevelType w:val="hybridMultilevel"/>
+    <w:tmpl w:val="18E8ED2C"/>
+    <w:lvl w:ilvl="0" w:tplc="1009000F">
+      <w:start w:val="1"/>
+      <w:numFmt w:val="decimal"/>
+      <w:lvlText w:val="%1."/>
+      <w:lvlJc w:val="left"/>
+      <w:pPr>
+        <w:ind w:left="720" w:hanging="360"/>
+      </w:pPr>
+    </w:lvl>
+    <w:lvl w:ilvl="1" w:tplc="10090019" w:tentative="1">
+      <w:start w:val="1"/>
+      <w:numFmt w:val="lowerLetter"/>
+      <w:lvlText w:val="%2."/>
+      <w:lvlJc w:val="left"/>
+      <w:pPr>
+        <w:ind w:left="1440" w:hanging="360"/>
+      </w:pPr>
+    </w:lvl>
+    <w:lvl w:ilvl="2" w:tplc="1009001B" w:tentative="1">
+      <w:start w:val="1"/>
+      <w:numFmt w:val="lowerRoman"/>
+      <w:lvlText w:val="%3."/>
+      <w:lvlJc w:val="right"/>
+      <w:pPr>
+        <w:ind w:left="2160" w:hanging="180"/>
+      </w:pPr>
+    </w:lvl>
+    <w:lvl w:ilvl="3" w:tplc="1009000F" w:tentative="1">
+      <w:start w:val="1"/>
+      <w:numFmt w:val="decimal"/>
+      <w:lvlText w:val="%4."/>
+      <w:lvlJc w:val="left"/>
+      <w:pPr>
+        <w:ind w:left="2880" w:hanging="360"/>
+      </w:pPr>
+    </w:lvl>
+    <w:lvl w:ilvl="4" w:tplc="10090019" w:tentative="1">
+      <w:start w:val="1"/>
+      <w:numFmt w:val="lowerLetter"/>
+      <w:lvlText w:val="%5."/>
+      <w:lvlJc w:val="left"/>
+      <w:pPr>
+        <w:ind w:left="3600" w:hanging="360"/>
+      </w:pPr>
+    </w:lvl>
+    <w:lvl w:ilvl="5" w:tplc="1009001B" w:tentative="1">
+      <w:start w:val="1"/>
+      <w:numFmt w:val="lowerRoman"/>
+      <w:lvlText w:val="%6."/>
+      <w:lvlJc w:val="right"/>
+      <w:pPr>
+        <w:ind w:left="4320" w:hanging="180"/>
+      </w:pPr>
+    </w:lvl>
+    <w:lvl w:ilvl="6" w:tplc="1009000F" w:tentative="1">
+      <w:start w:val="1"/>
+      <w:numFmt w:val="decimal"/>
+      <w:lvlText w:val="%7."/>
+      <w:lvlJc w:val="left"/>
+      <w:pPr>
+        <w:ind w:left="5040" w:hanging="360"/>
+      </w:pPr>
+    </w:lvl>
+    <w:lvl w:ilvl="7" w:tplc="10090019" w:tentative="1">
+      <w:start w:val="1"/>
+      <w:numFmt w:val="lowerLetter"/>
+      <w:lvlText w:val="%8."/>
+      <w:lvlJc w:val="left"/>
+      <w:pPr>
+        <w:ind w:left="5760" w:hanging="360"/>
+      </w:pPr>
+    </w:lvl>
+    <w:lvl w:ilvl="8" w:tplc="1009001B" w:tentative="1">
+      <w:start w:val="1"/>
+      <w:numFmt w:val="lowerRoman"/>
+      <w:lvlText w:val="%9."/>
+      <w:lvlJc w:val="right"/>
+      <w:pPr>
+        <w:ind w:left="6480" w:hanging="180"/>
+      </w:pPr>
+    </w:lvl>
+  </w:abstractNum>
+  <w:abstractNum w:abstractNumId="7">
     <w:nsid w:val="196610D6"/>
     <w:multiLevelType w:val="multilevel"/>
     <w:tmpl w:val="0E3C5B4C"/>
@@ -4803,7 +6113,7 @@
       </w:pPr>
     </w:lvl>
   </w:abstractNum>
-  <w:abstractNum w:abstractNumId="7">
+  <w:abstractNum w:abstractNumId="8">
     <w:nsid w:val="2622158E"/>
     <w:multiLevelType w:val="hybridMultilevel"/>
     <w:tmpl w:val="20746912"/>
@@ -4916,7 +6226,7 @@
       </w:rPr>
     </w:lvl>
   </w:abstractNum>
-  <w:abstractNum w:abstractNumId="8">
+  <w:abstractNum w:abstractNumId="9">
     <w:nsid w:val="308A4A00"/>
     <w:multiLevelType w:val="hybridMultilevel"/>
     <w:tmpl w:val="2E9A4E72"/>
@@ -5029,7 +6339,7 @@
       </w:rPr>
     </w:lvl>
   </w:abstractNum>
-  <w:abstractNum w:abstractNumId="9">
+  <w:abstractNum w:abstractNumId="10">
     <w:nsid w:val="363A0590"/>
     <w:multiLevelType w:val="multilevel"/>
     <w:tmpl w:val="4A843CF0"/>
@@ -5142,7 +6452,7 @@
       </w:rPr>
     </w:lvl>
   </w:abstractNum>
-  <w:abstractNum w:abstractNumId="10">
+  <w:abstractNum w:abstractNumId="11">
     <w:nsid w:val="37EF05EB"/>
     <w:multiLevelType w:val="multilevel"/>
     <w:tmpl w:val="6A9A2800"/>
@@ -5255,7 +6565,7 @@
       </w:rPr>
     </w:lvl>
   </w:abstractNum>
-  <w:abstractNum w:abstractNumId="11">
+  <w:abstractNum w:abstractNumId="12">
     <w:nsid w:val="454E791B"/>
     <w:multiLevelType w:val="hybridMultilevel"/>
     <w:tmpl w:val="83C6A9B2"/>
@@ -5368,7 +6678,7 @@
       </w:rPr>
     </w:lvl>
   </w:abstractNum>
-  <w:abstractNum w:abstractNumId="12">
+  <w:abstractNum w:abstractNumId="13">
     <w:nsid w:val="46C94429"/>
     <w:multiLevelType w:val="hybridMultilevel"/>
     <w:tmpl w:val="9D845E3C"/>
@@ -5454,7 +6764,7 @@
       </w:pPr>
     </w:lvl>
   </w:abstractNum>
-  <w:abstractNum w:abstractNumId="13">
+  <w:abstractNum w:abstractNumId="14">
     <w:nsid w:val="48F77E7B"/>
     <w:multiLevelType w:val="multilevel"/>
     <w:tmpl w:val="07FCC198"/>
@@ -5567,7 +6877,7 @@
       </w:rPr>
     </w:lvl>
   </w:abstractNum>
-  <w:abstractNum w:abstractNumId="14">
+  <w:abstractNum w:abstractNumId="15">
     <w:nsid w:val="4D520720"/>
     <w:multiLevelType w:val="hybridMultilevel"/>
     <w:tmpl w:val="FC3C40A6"/>
@@ -5653,7 +6963,7 @@
       </w:pPr>
     </w:lvl>
   </w:abstractNum>
-  <w:abstractNum w:abstractNumId="15">
+  <w:abstractNum w:abstractNumId="16">
     <w:nsid w:val="4D697614"/>
     <w:multiLevelType w:val="hybridMultilevel"/>
     <w:tmpl w:val="5B6CA4E4"/>
@@ -5739,7 +7049,7 @@
       </w:pPr>
     </w:lvl>
   </w:abstractNum>
-  <w:abstractNum w:abstractNumId="16">
+  <w:abstractNum w:abstractNumId="17">
     <w:nsid w:val="56F650A4"/>
     <w:multiLevelType w:val="multilevel"/>
     <w:tmpl w:val="47B8CE1E"/>
@@ -5853,7 +7163,7 @@
       </w:rPr>
     </w:lvl>
   </w:abstractNum>
-  <w:abstractNum w:abstractNumId="17">
+  <w:abstractNum w:abstractNumId="18">
     <w:nsid w:val="572317EF"/>
     <w:multiLevelType w:val="multilevel"/>
     <w:tmpl w:val="B0308D6A"/>
@@ -5966,7 +7276,7 @@
       </w:rPr>
     </w:lvl>
   </w:abstractNum>
-  <w:abstractNum w:abstractNumId="18">
+  <w:abstractNum w:abstractNumId="19">
     <w:nsid w:val="58243195"/>
     <w:multiLevelType w:val="hybridMultilevel"/>
     <w:tmpl w:val="AC3E5D06"/>
@@ -6052,7 +7362,7 @@
       </w:pPr>
     </w:lvl>
   </w:abstractNum>
-  <w:abstractNum w:abstractNumId="19">
+  <w:abstractNum w:abstractNumId="20">
     <w:nsid w:val="5C821F8F"/>
     <w:multiLevelType w:val="hybridMultilevel"/>
     <w:tmpl w:val="DF30D9D0"/>
@@ -6138,7 +7448,7 @@
       </w:pPr>
     </w:lvl>
   </w:abstractNum>
-  <w:abstractNum w:abstractNumId="20">
+  <w:abstractNum w:abstractNumId="21">
     <w:nsid w:val="679E71F9"/>
     <w:multiLevelType w:val="hybridMultilevel"/>
     <w:tmpl w:val="93CEC006"/>
@@ -6228,7 +7538,7 @@
       </w:pPr>
     </w:lvl>
   </w:abstractNum>
-  <w:abstractNum w:abstractNumId="21">
+  <w:abstractNum w:abstractNumId="22">
     <w:nsid w:val="686B0D32"/>
     <w:multiLevelType w:val="hybridMultilevel"/>
     <w:tmpl w:val="E63C5028"/>
@@ -6341,7 +7651,7 @@
       </w:rPr>
     </w:lvl>
   </w:abstractNum>
-  <w:abstractNum w:abstractNumId="22">
+  <w:abstractNum w:abstractNumId="23">
     <w:nsid w:val="6EAB72E3"/>
     <w:multiLevelType w:val="hybridMultilevel"/>
     <w:tmpl w:val="93C4730E"/>
@@ -6427,7 +7737,7 @@
       </w:pPr>
     </w:lvl>
   </w:abstractNum>
-  <w:abstractNum w:abstractNumId="23">
+  <w:abstractNum w:abstractNumId="24">
     <w:nsid w:val="701F342C"/>
     <w:multiLevelType w:val="hybridMultilevel"/>
     <w:tmpl w:val="7E3063EE"/>
@@ -6516,7 +7826,7 @@
       </w:pPr>
     </w:lvl>
   </w:abstractNum>
-  <w:abstractNum w:abstractNumId="24">
+  <w:abstractNum w:abstractNumId="25">
     <w:nsid w:val="70CC1548"/>
     <w:multiLevelType w:val="multilevel"/>
     <w:tmpl w:val="44A0421E"/>
@@ -6710,7 +8020,7 @@
       </w:rPr>
     </w:lvl>
   </w:abstractNum>
-  <w:abstractNum w:abstractNumId="25">
+  <w:abstractNum w:abstractNumId="26">
     <w:nsid w:val="714777F6"/>
     <w:multiLevelType w:val="multilevel"/>
     <w:tmpl w:val="B9242372"/>
@@ -6823,7 +8133,7 @@
       </w:pPr>
     </w:lvl>
   </w:abstractNum>
-  <w:abstractNum w:abstractNumId="26">
+  <w:abstractNum w:abstractNumId="27">
     <w:nsid w:val="72E63F7A"/>
     <w:multiLevelType w:val="multilevel"/>
     <w:tmpl w:val="D762869A"/>
@@ -7017,7 +8327,7 @@
       </w:rPr>
     </w:lvl>
   </w:abstractNum>
-  <w:abstractNum w:abstractNumId="27">
+  <w:abstractNum w:abstractNumId="28">
     <w:nsid w:val="7CD0121A"/>
     <w:multiLevelType w:val="hybridMultilevel"/>
     <w:tmpl w:val="55A0325E"/>
@@ -7131,79 +8441,79 @@
     </w:lvl>
   </w:abstractNum>
   <w:num w:numId="1">
-    <w:abstractNumId w:val="17"/>
+    <w:abstractNumId w:val="18"/>
   </w:num>
   <w:num w:numId="2">
-    <w:abstractNumId w:val="13"/>
+    <w:abstractNumId w:val="14"/>
   </w:num>
   <w:num w:numId="3">
-    <w:abstractNumId w:val="8"/>
+    <w:abstractNumId w:val="9"/>
   </w:num>
   <w:num w:numId="4">
     <w:abstractNumId w:val="5"/>
   </w:num>
   <w:num w:numId="5">
-    <w:abstractNumId w:val="10"/>
+    <w:abstractNumId w:val="11"/>
   </w:num>
   <w:num w:numId="6">
-    <w:abstractNumId w:val="26"/>
+    <w:abstractNumId w:val="27"/>
   </w:num>
   <w:num w:numId="7">
-    <w:abstractNumId w:val="23"/>
+    <w:abstractNumId w:val="24"/>
   </w:num>
   <w:num w:numId="8">
-    <w:abstractNumId w:val="11"/>
+    <w:abstractNumId w:val="12"/>
   </w:num>
   <w:num w:numId="9">
-    <w:abstractNumId w:val="24"/>
+    <w:abstractNumId w:val="25"/>
   </w:num>
   <w:num w:numId="10">
-    <w:abstractNumId w:val="27"/>
+    <w:abstractNumId w:val="28"/>
   </w:num>
   <w:num w:numId="11">
     <w:abstractNumId w:val="3"/>
   </w:num>
   <w:num w:numId="12">
-    <w:abstractNumId w:val="7"/>
+    <w:abstractNumId w:val="8"/>
   </w:num>
   <w:num w:numId="13">
-    <w:abstractNumId w:val="9"/>
+    <w:abstractNumId w:val="10"/>
   </w:num>
   <w:num w:numId="14">
-    <w:abstractNumId w:val="16"/>
+    <w:abstractNumId w:val="17"/>
   </w:num>
   <w:num w:numId="15">
     <w:abstractNumId w:val="1"/>
   </w:num>
   <w:num w:numId="16">
-    <w:abstractNumId w:val="25"/>
+    <w:abstractNumId w:val="26"/>
   </w:num>
   <w:num w:numId="17">
-    <w:abstractNumId w:val="6"/>
+    <w:abstractNumId w:val="7"/>
   </w:num>
   <w:num w:numId="18">
-    <w:abstractNumId w:val="14"/>
+    <w:abstractNumId w:val="15"/>
   </w:num>
   <w:num w:numId="19">
-    <w:abstractNumId w:val="20"/>
+    <w:abstractNumId w:val="21"/>
   </w:num>
   <w:num w:numId="20">
-    <w:abstractNumId w:val="18"/>
+    <w:abstractNumId w:val="19"/>
   </w:num>
   <w:num w:numId="21">
-    <w:abstractNumId w:val="21"/>
+    <w:abstractNumId w:val="22"/>
   </w:num>
   <w:num w:numId="22">
-    <w:abstractNumId w:val="15"/>
+    <w:abstractNumId w:val="16"/>
   </w:num>
   <w:num w:numId="23">
     <w:abstractNumId w:val="4"/>
   </w:num>
   <w:num w:numId="24">
-    <w:abstractNumId w:val="22"/>
+    <w:abstractNumId w:val="23"/>
   </w:num>
   <w:num w:numId="25">
-    <w:abstractNumId w:val="19"/>
+    <w:abstractNumId w:val="20"/>
   </w:num>
   <w:num w:numId="26">
     <w:abstractNumId w:val="2"/>
@@ -7212,7 +8522,10 @@
     <w:abstractNumId w:val="0"/>
   </w:num>
   <w:num w:numId="28">
-    <w:abstractNumId w:val="12"/>
+    <w:abstractNumId w:val="13"/>
+  </w:num>
+  <w:num w:numId="29">
+    <w:abstractNumId w:val="6"/>
   </w:num>
 </w:numbering>
 </file>
@@ -7237,7 +8550,7 @@
   </w:docDefaults>
   <w:latentStyles w:defLockedState="0" w:defUIPriority="99" w:defSemiHidden="1" w:defUnhideWhenUsed="1" w:defQFormat="0" w:count="276">
     <w:lsdException w:name="Normal" w:semiHidden="0" w:uiPriority="0" w:unhideWhenUsed="0" w:qFormat="1"/>
-    <w:lsdException w:name="heading 1" w:semiHidden="0" w:uiPriority="9" w:unhideWhenUsed="0" w:qFormat="1"/>
+    <w:lsdException w:name="heading 1" w:semiHidden="0" w:uiPriority="0" w:unhideWhenUsed="0" w:qFormat="1"/>
     <w:lsdException w:name="heading 2" w:uiPriority="9" w:qFormat="1"/>
     <w:lsdException w:name="heading 3" w:uiPriority="0" w:qFormat="1"/>
     <w:lsdException w:name="heading 4" w:uiPriority="9" w:qFormat="1"/>
@@ -7382,6 +8695,7 @@
     <w:name w:val="heading 1"/>
     <w:basedOn w:val="normal0"/>
     <w:next w:val="normal0"/>
+    <w:link w:val="Heading1Char"/>
     <w:autoRedefine/>
     <w:qFormat/>
     <w:rsid w:val="00183AE2"/>
@@ -7994,6 +9308,18 @@
       </w:tcPr>
     </w:tblStylePr>
   </w:style>
+  <w:style w:type="character" w:customStyle="1" w:styleId="Heading1Char">
+    <w:name w:val="Heading 1 Char"/>
+    <w:basedOn w:val="DefaultParagraphFont"/>
+    <w:link w:val="Heading1"/>
+    <w:rsid w:val="00B3370A"/>
+    <w:rPr>
+      <w:rFonts w:asciiTheme="majorHAnsi" w:eastAsia="Times New Roman" w:hAnsiTheme="majorHAnsi" w:cs="Times New Roman"/>
+      <w:b/>
+      <w:sz w:val="32"/>
+      <w:szCs w:val="28"/>
+    </w:rPr>
+  </w:style>
 </w:styles>
 </file>
 
@@ -8017,7 +9343,7 @@
   </w:docDefaults>
   <w:latentStyles w:defLockedState="0" w:defUIPriority="99" w:defSemiHidden="1" w:defUnhideWhenUsed="1" w:defQFormat="0" w:count="276">
     <w:lsdException w:name="Normal" w:semiHidden="0" w:uiPriority="0" w:unhideWhenUsed="0" w:qFormat="1"/>
-    <w:lsdException w:name="heading 1" w:semiHidden="0" w:uiPriority="9" w:unhideWhenUsed="0" w:qFormat="1"/>
+    <w:lsdException w:name="heading 1" w:semiHidden="0" w:uiPriority="0" w:unhideWhenUsed="0" w:qFormat="1"/>
     <w:lsdException w:name="heading 2" w:uiPriority="9" w:qFormat="1"/>
     <w:lsdException w:name="heading 3" w:uiPriority="0" w:qFormat="1"/>
     <w:lsdException w:name="heading 4" w:uiPriority="9" w:qFormat="1"/>
@@ -8162,6 +9488,7 @@
     <w:name w:val="heading 1"/>
     <w:basedOn w:val="normal0"/>
     <w:next w:val="normal0"/>
+    <w:link w:val="Heading1Char"/>
     <w:autoRedefine/>
     <w:qFormat/>
     <w:rsid w:val="00183AE2"/>
@@ -8774,6 +10101,18 @@
       </w:tcPr>
     </w:tblStylePr>
   </w:style>
+  <w:style w:type="character" w:customStyle="1" w:styleId="Heading1Char">
+    <w:name w:val="Heading 1 Char"/>
+    <w:basedOn w:val="DefaultParagraphFont"/>
+    <w:link w:val="Heading1"/>
+    <w:rsid w:val="00B3370A"/>
+    <w:rPr>
+      <w:rFonts w:asciiTheme="majorHAnsi" w:eastAsia="Times New Roman" w:hAnsiTheme="majorHAnsi" w:cs="Times New Roman"/>
+      <w:b/>
+      <w:sz w:val="32"/>
+      <w:szCs w:val="28"/>
+    </w:rPr>
+  </w:style>
 </w:styles>
 </file>
 

</xml_diff>

<commit_message>
Last edits merged and final editsby Arash
</commit_message>
<xml_diff>
--- a/exercise_2/Exercise-2-Subject-205-Real Time Data Processing Using Apache Storm.docx
+++ b/exercise_2/Exercise-2-Subject-205-Real Time Data Processing Using Apache Storm.docx
@@ -7023,19 +7023,22 @@
         <w:t>,</w:t>
       </w:r>
       <w:r>
-        <w:t xml:space="preserve"> you need to use a “sparse checkout”. Follow the below instructions to clone only the </w:t>
-      </w:r>
-      <w:r>
-        <w:rPr>
-          <w:rFonts w:ascii="Courier" w:hAnsi="Courier"/>
-        </w:rPr>
-        <w:t>exercise_2</w:t>
-      </w:r>
-      <w:r>
-        <w:t xml:space="preserve"> sub directory.</w:t>
+        <w:t xml:space="preserve"> you need to use </w:t>
       </w:r>
       <w:bookmarkStart w:id="6" w:name="_GoBack"/>
       <w:bookmarkEnd w:id="6"/>
+      <w:r>
+        <w:t xml:space="preserve">“sparse checkout”. Follow the below instructions to clone only the </w:t>
+      </w:r>
+      <w:r>
+        <w:rPr>
+          <w:rFonts w:ascii="Courier" w:hAnsi="Courier"/>
+        </w:rPr>
+        <w:t>exercise_2</w:t>
+      </w:r>
+      <w:r>
+        <w:t xml:space="preserve"> sub directory.</w:t>
+      </w:r>
     </w:p>
     <w:p>
       <w:pPr>
@@ -7271,7 +7274,7 @@
         <w:rStyle w:val="PageNumber"/>
         <w:noProof/>
       </w:rPr>
-      <w:t>3</w:t>
+      <w:t>11</w:t>
     </w:r>
     <w:r>
       <w:rPr>

</xml_diff>

<commit_message>
Updated the instructions with newinformation and instructions
</commit_message>
<xml_diff>
--- a/exercise_2/Exercise-2-Subject-205-Real Time Data Processing Using Apache Storm.docx
+++ b/exercise_2/Exercise-2-Subject-205-Real Time Data Processing Using Apache Storm.docx
@@ -291,7 +291,21 @@
                 <w:sz w:val="20"/>
                 <w:szCs w:val="20"/>
               </w:rPr>
-              <w:t>10/23/15</w:t>
+              <w:t>3/12</w:t>
+            </w:r>
+            <w:r>
+              <w:rPr>
+                <w:sz w:val="20"/>
+                <w:szCs w:val="20"/>
+              </w:rPr>
+              <w:t>/1</w:t>
+            </w:r>
+            <w:r>
+              <w:rPr>
+                <w:sz w:val="20"/>
+                <w:szCs w:val="20"/>
+              </w:rPr>
+              <w:t>6</w:t>
             </w:r>
           </w:p>
         </w:tc>
@@ -438,18 +452,19 @@
         <w:t>seen</w:t>
       </w:r>
       <w:r>
-        <w:t xml:space="preserve"> in Lab 9 with a given topology. The application reads the stream of tweets from </w:t>
-      </w:r>
-      <w:proofErr w:type="spellStart"/>
+        <w:t xml:space="preserve"> in Lab 6</w:t>
+      </w:r>
+      <w:r>
+        <w:t xml:space="preserve"> with a given topology. The application reads the stream of tweets from </w:t>
+      </w:r>
       <w:r>
         <w:t>the</w:t>
       </w:r>
       <w:r>
-        <w:t>Twitter</w:t>
-      </w:r>
-      <w:proofErr w:type="spellEnd"/>
-      <w:r>
-        <w:t xml:space="preserve"> streaming API, parses them, counts the number of each </w:t>
+        <w:t xml:space="preserve"> </w:t>
+      </w:r>
+      <w:r>
+        <w:t xml:space="preserve">Twitter streaming API, parses them, counts the number of each </w:t>
       </w:r>
       <w:r>
         <w:t>word</w:t>
@@ -710,7 +725,7 @@
       <w:tr>
         <w:tc>
           <w:tcPr>
-            <w:tcW w:w="5475" w:type="dxa"/>
+            <w:tcW w:w="5671" w:type="dxa"/>
           </w:tcPr>
           <w:p>
             <w:pPr>
@@ -730,7 +745,7 @@
         </w:tc>
         <w:tc>
           <w:tcPr>
-            <w:tcW w:w="4101" w:type="dxa"/>
+            <w:tcW w:w="3905" w:type="dxa"/>
           </w:tcPr>
           <w:p>
             <w:pPr>
@@ -752,7 +767,7 @@
       <w:tr>
         <w:tc>
           <w:tcPr>
-            <w:tcW w:w="5475" w:type="dxa"/>
+            <w:tcW w:w="5671" w:type="dxa"/>
           </w:tcPr>
           <w:p>
             <w:pPr>
@@ -772,7 +787,7 @@
         </w:tc>
         <w:tc>
           <w:tcPr>
-            <w:tcW w:w="4101" w:type="dxa"/>
+            <w:tcW w:w="3905" w:type="dxa"/>
           </w:tcPr>
           <w:p>
             <w:pPr>
@@ -788,7 +803,7 @@
       <w:tr>
         <w:tc>
           <w:tcPr>
-            <w:tcW w:w="5475" w:type="dxa"/>
+            <w:tcW w:w="5671" w:type="dxa"/>
           </w:tcPr>
           <w:p>
             <w:pPr>
@@ -808,7 +823,7 @@
         </w:tc>
         <w:tc>
           <w:tcPr>
-            <w:tcW w:w="4101" w:type="dxa"/>
+            <w:tcW w:w="3905" w:type="dxa"/>
           </w:tcPr>
           <w:p>
             <w:pPr>
@@ -832,7 +847,7 @@
       <w:tr>
         <w:tc>
           <w:tcPr>
-            <w:tcW w:w="5475" w:type="dxa"/>
+            <w:tcW w:w="5671" w:type="dxa"/>
           </w:tcPr>
           <w:p>
             <w:pPr>
@@ -852,7 +867,7 @@
         </w:tc>
         <w:tc>
           <w:tcPr>
-            <w:tcW w:w="4101" w:type="dxa"/>
+            <w:tcW w:w="3905" w:type="dxa"/>
           </w:tcPr>
           <w:p>
             <w:pPr>
@@ -868,7 +883,7 @@
       <w:tr>
         <w:tc>
           <w:tcPr>
-            <w:tcW w:w="5475" w:type="dxa"/>
+            <w:tcW w:w="5671" w:type="dxa"/>
           </w:tcPr>
           <w:p>
             <w:pPr>
@@ -905,7 +920,7 @@
         </w:tc>
         <w:tc>
           <w:tcPr>
-            <w:tcW w:w="4101" w:type="dxa"/>
+            <w:tcW w:w="3905" w:type="dxa"/>
           </w:tcPr>
           <w:p>
             <w:pPr>
@@ -932,7 +947,7 @@
       <w:tr>
         <w:tc>
           <w:tcPr>
-            <w:tcW w:w="5475" w:type="dxa"/>
+            <w:tcW w:w="5671" w:type="dxa"/>
           </w:tcPr>
           <w:p>
             <w:pPr>
@@ -951,7 +966,7 @@
         </w:tc>
         <w:tc>
           <w:tcPr>
-            <w:tcW w:w="4101" w:type="dxa"/>
+            <w:tcW w:w="3905" w:type="dxa"/>
           </w:tcPr>
           <w:p>
             <w:pPr>
@@ -977,6 +992,85 @@
           <w:szCs w:val="24"/>
         </w:rPr>
       </w:pPr>
+      <w:r>
+        <w:rPr>
+          <w:color w:val="FF0000"/>
+          <w:sz w:val="24"/>
+          <w:szCs w:val="24"/>
+        </w:rPr>
+        <w:lastRenderedPageBreak/>
+        <w:t>Note</w:t>
+      </w:r>
+      <w:r>
+        <w:rPr>
+          <w:sz w:val="24"/>
+          <w:szCs w:val="24"/>
+        </w:rPr>
+        <w:t xml:space="preserve">: You are going to </w:t>
+      </w:r>
+      <w:r>
+        <w:rPr>
+          <w:sz w:val="24"/>
+          <w:szCs w:val="24"/>
+        </w:rPr>
+        <w:t xml:space="preserve">use </w:t>
+      </w:r>
+      <w:proofErr w:type="spellStart"/>
+      <w:r>
+        <w:rPr>
+          <w:sz w:val="24"/>
+          <w:szCs w:val="24"/>
+        </w:rPr>
+        <w:t>streamparse</w:t>
+      </w:r>
+      <w:proofErr w:type="spellEnd"/>
+      <w:r>
+        <w:rPr>
+          <w:sz w:val="24"/>
+          <w:szCs w:val="24"/>
+        </w:rPr>
+        <w:t xml:space="preserve"> and install </w:t>
+      </w:r>
+      <w:proofErr w:type="spellStart"/>
+      <w:r>
+        <w:t>psycopg</w:t>
+      </w:r>
+      <w:proofErr w:type="spellEnd"/>
+      <w:r>
+        <w:rPr>
+          <w:sz w:val="24"/>
+          <w:szCs w:val="24"/>
+        </w:rPr>
+        <w:t xml:space="preserve">. We therefore suggest that you do not use your saved instance image with the attached volume from the previous labs. Instead, we suggest you </w:t>
+      </w:r>
+      <w:r>
+        <w:rPr>
+          <w:sz w:val="24"/>
+          <w:szCs w:val="24"/>
+        </w:rPr>
+        <w:t xml:space="preserve">either use the AMI that you created for Lab 6 or </w:t>
+      </w:r>
+      <w:r>
+        <w:rPr>
+          <w:sz w:val="24"/>
+          <w:szCs w:val="24"/>
+        </w:rPr>
+        <w:t>create a new image from UCB AMI specifically for this lab</w:t>
+      </w:r>
+      <w:r>
+        <w:rPr>
+          <w:sz w:val="24"/>
+          <w:szCs w:val="24"/>
+        </w:rPr>
+        <w:t xml:space="preserve"> to avoid </w:t>
+      </w:r>
+      <w:r>
+        <w:rPr>
+          <w:sz w:val="24"/>
+          <w:szCs w:val="24"/>
+        </w:rPr>
+        <w:t xml:space="preserve">broken links or unnecessary package upgrades. </w:t>
+      </w:r>
     </w:p>
     <w:p>
       <w:pPr>
@@ -1257,11 +1351,6 @@
       <w:r>
         <w:t xml:space="preserve"> database. </w:t>
       </w:r>
-    </w:p>
-    <w:p>
-      <w:pPr>
-        <w:jc w:val="both"/>
-      </w:pPr>
     </w:p>
     <w:p>
       <w:pPr>
@@ -1379,12 +1468,6 @@
     </w:p>
     <w:p>
       <w:pPr>
-        <w:pStyle w:val="Normal1"/>
-        <w:jc w:val="both"/>
-      </w:pPr>
-    </w:p>
-    <w:p>
-      <w:pPr>
         <w:pStyle w:val="Heading2"/>
         <w:jc w:val="both"/>
         <w:rPr>
@@ -1441,7 +1524,7 @@
           <w:b/>
           <w:bCs/>
         </w:rPr>
-        <w:t>ucbw205_complete_plus_postgres_PY2.7</w:t>
+        <w:t>UCB W205 Spring 2016</w:t>
       </w:r>
       <w:r>
         <w:t xml:space="preserve"> AMI for creating your own EC2 server for this exercise. You use your </w:t>
@@ -1473,46 +1556,6 @@
     </w:p>
     <w:p>
       <w:pPr>
-        <w:pStyle w:val="Normal1"/>
-        <w:jc w:val="both"/>
-        <w:rPr>
-          <w:sz w:val="24"/>
-          <w:szCs w:val="24"/>
-        </w:rPr>
-      </w:pPr>
-    </w:p>
-    <w:p>
-      <w:pPr>
-        <w:pStyle w:val="Normal1"/>
-        <w:jc w:val="both"/>
-        <w:rPr>
-          <w:sz w:val="24"/>
-          <w:szCs w:val="24"/>
-        </w:rPr>
-      </w:pPr>
-    </w:p>
-    <w:p>
-      <w:pPr>
-        <w:pStyle w:val="Normal1"/>
-        <w:jc w:val="both"/>
-        <w:rPr>
-          <w:sz w:val="24"/>
-          <w:szCs w:val="24"/>
-        </w:rPr>
-      </w:pPr>
-    </w:p>
-    <w:p>
-      <w:pPr>
-        <w:pStyle w:val="Normal1"/>
-        <w:jc w:val="both"/>
-        <w:rPr>
-          <w:sz w:val="24"/>
-          <w:szCs w:val="24"/>
-        </w:rPr>
-      </w:pPr>
-    </w:p>
-    <w:p>
-      <w:pPr>
         <w:pStyle w:val="Heading1"/>
         <w:jc w:val="both"/>
         <w:rPr>
@@ -1523,6 +1566,7 @@
         <w:rPr>
           <w:rFonts w:ascii="Arial" w:hAnsi="Arial" w:cs="Arial"/>
         </w:rPr>
+        <w:lastRenderedPageBreak/>
         <w:t>Step-1.</w:t>
       </w:r>
       <w:r>
@@ -1576,7 +1620,7 @@
             <w:rStyle w:val="Hyperlink"/>
             <w:highlight w:val="white"/>
           </w:rPr>
-          <w:t>git@github.com:UC-Berkeley-I-School/w205-labs-exercises.git</w:t>
+          <w:t>git@github.com:UC-Berkeley-I-School/w205-spring-16-labs-exercises.git</w:t>
         </w:r>
       </w:hyperlink>
       <w:r>
@@ -1639,7 +1683,10 @@
           <w:b/>
           <w:bCs/>
         </w:rPr>
-        <w:t xml:space="preserve">ucbw205_complete_plus_postgres_PY2.7 </w:t>
+        <w:t>UCB W205 Spring 2016</w:t>
+      </w:r>
+      <w:r>
+        <w:t xml:space="preserve"> </w:t>
       </w:r>
       <w:r>
         <w:rPr>
@@ -1659,7 +1706,19 @@
         <w:rPr>
           <w:bCs/>
         </w:rPr>
-        <w:t xml:space="preserve"> on it. You can use the instructions from Lab 9 to install the </w:t>
+        <w:t xml:space="preserve"> on it. You can</w:t>
+      </w:r>
+      <w:r>
+        <w:rPr>
+          <w:bCs/>
+        </w:rPr>
+        <w:t xml:space="preserve"> either use the instructions from Lab 6</w:t>
+      </w:r>
+      <w:r>
+        <w:rPr>
+          <w:bCs/>
+        </w:rPr>
+        <w:t xml:space="preserve"> to install the </w:t>
       </w:r>
       <w:proofErr w:type="spellStart"/>
       <w:r>
@@ -1669,6 +1728,26 @@
         <w:t>Streamparse</w:t>
       </w:r>
       <w:proofErr w:type="spellEnd"/>
+      <w:r>
+        <w:rPr>
+          <w:bCs/>
+        </w:rPr>
+        <w:t xml:space="preserve"> or use the configured AMI with a </w:t>
+      </w:r>
+      <w:proofErr w:type="spellStart"/>
+      <w:r>
+        <w:rPr>
+          <w:bCs/>
+        </w:rPr>
+        <w:t>Streamparse</w:t>
+      </w:r>
+      <w:proofErr w:type="spellEnd"/>
+      <w:r>
+        <w:rPr>
+          <w:bCs/>
+        </w:rPr>
+        <w:t xml:space="preserve"> installation from Lab 6 if you saved it</w:t>
+      </w:r>
       <w:r>
         <w:rPr>
           <w:bCs/>
@@ -1844,6 +1923,41 @@
         </w:rPr>
         <w:t>.</w:t>
       </w:r>
+      <w:r>
+        <w:rPr>
+          <w:rFonts w:eastAsia="Times New Roman"/>
+          <w:b/>
+        </w:rPr>
+        <w:tab/>
+      </w:r>
+      <w:r>
+        <w:rPr>
+          <w:rFonts w:eastAsia="Times New Roman"/>
+          <w:b/>
+        </w:rPr>
+        <w:tab/>
+      </w:r>
+      <w:r>
+        <w:rPr>
+          <w:rFonts w:eastAsia="Times New Roman"/>
+          <w:b/>
+        </w:rPr>
+        <w:tab/>
+      </w:r>
+      <w:r>
+        <w:rPr>
+          <w:rFonts w:eastAsia="Times New Roman"/>
+          <w:b/>
+        </w:rPr>
+        <w:tab/>
+      </w:r>
+      <w:r>
+        <w:rPr>
+          <w:rFonts w:eastAsia="Times New Roman"/>
+          <w:b/>
+        </w:rPr>
+        <w:tab/>
+      </w:r>
     </w:p>
     <w:p>
       <w:pPr>
@@ -1903,6 +2017,41 @@
         </w:rPr>
         <w:t>project. The description of the files in the code base is provided in Table 1.</w:t>
       </w:r>
+      <w:r>
+        <w:rPr>
+          <w:rFonts w:eastAsiaTheme="majorEastAsia"/>
+          <w:bCs/>
+        </w:rPr>
+        <w:tab/>
+      </w:r>
+      <w:r>
+        <w:rPr>
+          <w:rFonts w:eastAsiaTheme="majorEastAsia"/>
+          <w:bCs/>
+        </w:rPr>
+        <w:tab/>
+      </w:r>
+      <w:r>
+        <w:rPr>
+          <w:rFonts w:eastAsiaTheme="majorEastAsia"/>
+          <w:bCs/>
+        </w:rPr>
+        <w:tab/>
+      </w:r>
+      <w:r>
+        <w:rPr>
+          <w:rFonts w:eastAsiaTheme="majorEastAsia"/>
+          <w:bCs/>
+        </w:rPr>
+        <w:tab/>
+      </w:r>
+      <w:r>
+        <w:rPr>
+          <w:rFonts w:eastAsiaTheme="majorEastAsia"/>
+          <w:bCs/>
+        </w:rPr>
+        <w:tab/>
+      </w:r>
     </w:p>
     <w:p>
       <w:pPr>
@@ -2006,16 +2155,14 @@
         <w:rPr>
           <w:i/>
         </w:rPr>
-        <w:t xml:space="preserve">our EC2 server live when you are not </w:t>
-      </w:r>
-      <w:proofErr w:type="gramStart"/>
+        <w:t>our EC2 server live when you are not working</w:t>
+      </w:r>
       <w:r>
         <w:rPr>
           <w:i/>
         </w:rPr>
-        <w:t>working</w:t>
-      </w:r>
-      <w:proofErr w:type="gramEnd"/>
+        <w:t>,</w:t>
+      </w:r>
       <w:r>
         <w:rPr>
           <w:i/>
@@ -5291,6 +5438,15 @@
           <w:rFonts w:ascii="Arial" w:hAnsi="Arial" w:cs="Arial"/>
         </w:rPr>
       </w:pPr>
+    </w:p>
+    <w:p>
+      <w:pPr>
+        <w:pStyle w:val="Heading1"/>
+        <w:jc w:val="both"/>
+        <w:rPr>
+          <w:rFonts w:ascii="Arial" w:hAnsi="Arial" w:cs="Arial"/>
+        </w:rPr>
+      </w:pPr>
       <w:r>
         <w:rPr>
           <w:rFonts w:ascii="Arial" w:hAnsi="Arial" w:cs="Arial"/>
@@ -5326,6 +5482,15 @@
         </w:rPr>
         <w:t xml:space="preserve"> General guidelines:</w:t>
       </w:r>
+    </w:p>
+    <w:p>
+      <w:pPr>
+        <w:pStyle w:val="Normal1"/>
+        <w:rPr>
+          <w:sz w:val="24"/>
+          <w:szCs w:val="24"/>
+        </w:rPr>
+      </w:pPr>
     </w:p>
     <w:p>
       <w:pPr>
@@ -5411,10 +5576,8 @@
         <w:rPr>
           <w:b/>
           <w:bCs/>
-          <w:color w:val="auto"/>
-          <w:szCs w:val="20"/>
-        </w:rPr>
-        <w:t>ucbw205_complete_plus_ postgres_PY2.7</w:t>
+        </w:rPr>
+        <w:t>UCB W205 Spring 2016</w:t>
       </w:r>
       <w:r>
         <w:rPr>
@@ -5520,6 +5683,15 @@
     </w:p>
     <w:p>
       <w:pPr>
+        <w:jc w:val="both"/>
+        <w:rPr>
+          <w:sz w:val="24"/>
+          <w:szCs w:val="24"/>
+        </w:rPr>
+      </w:pPr>
+    </w:p>
+    <w:p>
+      <w:pPr>
         <w:pStyle w:val="ListParagraph"/>
         <w:numPr>
           <w:ilvl w:val="0"/>
@@ -5991,6 +6163,7 @@
     <w:p>
       <w:pPr>
         <w:pStyle w:val="Heading1"/>
+        <w:jc w:val="both"/>
       </w:pPr>
       <w:r>
         <w:lastRenderedPageBreak/>
@@ -5998,6 +6171,9 @@
       </w:r>
     </w:p>
     <w:p>
+      <w:pPr>
+        <w:jc w:val="both"/>
+      </w:pPr>
       <w:r>
         <w:t>In this section we introduce some additional instructions. Some of these are from other labs and you may be able to re-use installations from those.</w:t>
       </w:r>
@@ -6005,6 +6181,7 @@
     <w:p>
       <w:pPr>
         <w:pStyle w:val="Heading2"/>
+        <w:jc w:val="both"/>
       </w:pPr>
       <w:r>
         <w:t xml:space="preserve">Installing </w:t>
@@ -6015,14 +6192,30 @@
       </w:r>
       <w:proofErr w:type="spellEnd"/>
     </w:p>
-    <w:p/>
-    <w:p>
+    <w:p>
+      <w:pPr>
+        <w:jc w:val="both"/>
+      </w:pPr>
+      <w:bookmarkStart w:id="6" w:name="_GoBack"/>
+      <w:bookmarkEnd w:id="6"/>
+    </w:p>
+    <w:p>
+      <w:pPr>
+        <w:jc w:val="both"/>
+      </w:pPr>
       <w:r>
         <w:t>First make sure you are using python version 2.7.x. If you do not, update to 2.7 by following the instructions in the appendix section.</w:t>
       </w:r>
     </w:p>
-    <w:p/>
-    <w:p>
+    <w:p>
+      <w:pPr>
+        <w:jc w:val="both"/>
+      </w:pPr>
+    </w:p>
+    <w:p>
+      <w:pPr>
+        <w:jc w:val="both"/>
+      </w:pPr>
       <w:r>
         <w:t xml:space="preserve">Install </w:t>
       </w:r>
@@ -6041,11 +6234,13 @@
     <w:p>
       <w:pPr>
         <w:pStyle w:val="code"/>
+        <w:jc w:val="both"/>
       </w:pPr>
     </w:p>
     <w:p>
       <w:pPr>
         <w:pStyle w:val="code"/>
+        <w:jc w:val="both"/>
       </w:pPr>
       <w:r>
         <w:t xml:space="preserve">$sudo curl -o ez_setup.py </w:t>
@@ -6062,11 +6257,13 @@
     <w:p>
       <w:pPr>
         <w:pStyle w:val="code"/>
+        <w:jc w:val="both"/>
       </w:pPr>
     </w:p>
     <w:p>
       <w:pPr>
         <w:pStyle w:val="code"/>
+        <w:jc w:val="both"/>
       </w:pPr>
       <w:r>
         <w:t>$</w:t>
@@ -6078,9 +6275,13 @@
     <w:p>
       <w:pPr>
         <w:pStyle w:val="code"/>
-      </w:pPr>
-    </w:p>
-    <w:p>
+        <w:jc w:val="both"/>
+      </w:pPr>
+    </w:p>
+    <w:p>
+      <w:pPr>
+        <w:jc w:val="both"/>
+      </w:pPr>
       <w:r>
         <w:t xml:space="preserve">Use </w:t>
       </w:r>
@@ -6111,11 +6312,13 @@
     <w:p>
       <w:pPr>
         <w:pStyle w:val="code"/>
+        <w:jc w:val="both"/>
       </w:pPr>
     </w:p>
     <w:p>
       <w:pPr>
         <w:pStyle w:val="code"/>
+        <w:jc w:val="both"/>
       </w:pPr>
       <w:r>
         <w:t>$</w:t>
@@ -6128,9 +6331,13 @@
       <w:pPr>
         <w:pStyle w:val="code"/>
         <w:ind w:left="0"/>
-      </w:pPr>
-    </w:p>
-    <w:p>
+        <w:jc w:val="both"/>
+      </w:pPr>
+    </w:p>
+    <w:p>
+      <w:pPr>
+        <w:jc w:val="both"/>
+      </w:pPr>
       <w:r>
         <w:t>Then use</w:t>
       </w:r>
@@ -6196,11 +6403,13 @@
     <w:p>
       <w:pPr>
         <w:pStyle w:val="code"/>
+        <w:jc w:val="both"/>
       </w:pPr>
     </w:p>
     <w:p>
       <w:pPr>
         <w:pStyle w:val="code"/>
+        <w:jc w:val="both"/>
       </w:pPr>
       <w:r>
         <w:t>$</w:t>
@@ -6209,8 +6418,15 @@
         <w:t>sudo pip install virtualenv</w:t>
       </w:r>
     </w:p>
-    <w:p/>
-    <w:p>
+    <w:p>
+      <w:pPr>
+        <w:jc w:val="both"/>
+      </w:pPr>
+    </w:p>
+    <w:p>
+      <w:pPr>
+        <w:jc w:val="both"/>
+      </w:pPr>
       <w:proofErr w:type="spellStart"/>
       <w:r>
         <w:t>Streamparse</w:t>
@@ -6242,9 +6458,14 @@
         <w:t>.</w:t>
       </w:r>
     </w:p>
-    <w:p/>
-    <w:p>
-      <w:pPr>
+    <w:p>
+      <w:pPr>
+        <w:jc w:val="both"/>
+      </w:pPr>
+    </w:p>
+    <w:p>
+      <w:pPr>
+        <w:jc w:val="both"/>
         <w:rPr>
           <w:i/>
           <w:sz w:val="18"/>
@@ -6413,7 +6634,11 @@
         <w:t xml:space="preserve"> command.</w:t>
       </w:r>
     </w:p>
-    <w:p/>
+    <w:p>
+      <w:pPr>
+        <w:jc w:val="both"/>
+      </w:pPr>
+    </w:p>
     <w:p>
       <w:pPr>
         <w:pStyle w:val="code"/>
@@ -6433,8 +6658,15 @@
         </w:r>
       </w:hyperlink>
     </w:p>
-    <w:p/>
-    <w:p>
+    <w:p>
+      <w:pPr>
+        <w:jc w:val="both"/>
+      </w:pPr>
+    </w:p>
+    <w:p>
+      <w:pPr>
+        <w:jc w:val="both"/>
+      </w:pPr>
       <w:r>
         <w:t xml:space="preserve">If you check the permissions on the </w:t>
       </w:r>
@@ -6450,10 +6682,15 @@
         <w:t xml:space="preserve"> file, you will see it is not executable. This means the shell and operating system will not allow you to run it as a command. </w:t>
       </w:r>
     </w:p>
-    <w:p/>
+    <w:p>
+      <w:pPr>
+        <w:jc w:val="both"/>
+      </w:pPr>
+    </w:p>
     <w:p>
       <w:pPr>
         <w:pStyle w:val="code"/>
+        <w:jc w:val="both"/>
       </w:pPr>
       <w:r>
         <w:t>$ls -l /usr/bin/lein</w:t>
@@ -6462,6 +6699,7 @@
     <w:p>
       <w:pPr>
         <w:pStyle w:val="code"/>
+        <w:jc w:val="both"/>
       </w:pPr>
       <w:r>
         <w:t>-rw-r--r-- 1 root root 12713 Oct 25 17:01 /usr/bin/lein</w:t>
@@ -6470,9 +6708,13 @@
     <w:p>
       <w:pPr>
         <w:pStyle w:val="code"/>
-      </w:pPr>
-    </w:p>
-    <w:p>
+        <w:jc w:val="both"/>
+      </w:pPr>
+    </w:p>
+    <w:p>
+      <w:pPr>
+        <w:jc w:val="both"/>
+      </w:pPr>
       <w:r>
         <w:t xml:space="preserve">Use the following </w:t>
       </w:r>
@@ -6490,10 +6732,15 @@
         <w:t xml:space="preserve"> command to turn on the executable permission for all users.</w:t>
       </w:r>
     </w:p>
-    <w:p/>
+    <w:p>
+      <w:pPr>
+        <w:jc w:val="both"/>
+      </w:pPr>
+    </w:p>
     <w:p>
       <w:pPr>
         <w:pStyle w:val="code"/>
+        <w:jc w:val="both"/>
       </w:pPr>
       <w:r>
         <w:t>$ chmod a+x /usr/bin/lein</w:t>
@@ -6502,18 +6749,27 @@
     <w:p>
       <w:pPr>
         <w:pStyle w:val="code"/>
-      </w:pPr>
-    </w:p>
-    <w:p>
+        <w:jc w:val="both"/>
+      </w:pPr>
+    </w:p>
+    <w:p>
+      <w:pPr>
+        <w:jc w:val="both"/>
+      </w:pPr>
       <w:r>
         <w:lastRenderedPageBreak/>
         <w:t>Check that it looks like what you expected.</w:t>
       </w:r>
     </w:p>
-    <w:p/>
+    <w:p>
+      <w:pPr>
+        <w:jc w:val="both"/>
+      </w:pPr>
+    </w:p>
     <w:p>
       <w:pPr>
         <w:pStyle w:val="code"/>
+        <w:jc w:val="both"/>
       </w:pPr>
       <w:r>
         <w:t>$ls -l /usr/bin/lein</w:t>
@@ -6522,6 +6778,7 @@
     <w:p>
       <w:pPr>
         <w:pStyle w:val="code"/>
+        <w:jc w:val="both"/>
       </w:pPr>
       <w:r>
         <w:t>-rwxr-xr-x 1 root root 12713 Oct 25 17:01 /usr/bin/lein</w:t>
@@ -6530,9 +6787,13 @@
     <w:p>
       <w:pPr>
         <w:pStyle w:val="code"/>
-      </w:pPr>
-    </w:p>
-    <w:p>
+        <w:jc w:val="both"/>
+      </w:pPr>
+    </w:p>
+    <w:p>
+      <w:pPr>
+        <w:jc w:val="both"/>
+      </w:pPr>
       <w:r>
         <w:t xml:space="preserve">The first time you run </w:t>
       </w:r>
@@ -6551,11 +6812,13 @@
     <w:p>
       <w:pPr>
         <w:pStyle w:val="code"/>
+        <w:jc w:val="both"/>
       </w:pPr>
     </w:p>
     <w:p>
       <w:pPr>
         <w:pStyle w:val="code"/>
+        <w:jc w:val="both"/>
       </w:pPr>
       <w:r>
         <w:t>$</w:t>
@@ -6573,11 +6836,13 @@
     <w:p>
       <w:pPr>
         <w:pStyle w:val="code"/>
+        <w:jc w:val="both"/>
       </w:pPr>
     </w:p>
     <w:p>
       <w:pPr>
         <w:pStyle w:val="code"/>
+        <w:jc w:val="both"/>
       </w:pPr>
       <w:r>
         <w:t>$lein version</w:t>
@@ -6586,6 +6851,7 @@
     <w:p>
       <w:pPr>
         <w:pStyle w:val="code"/>
+        <w:jc w:val="both"/>
       </w:pPr>
       <w:r>
         <w:t>WARNING: You're currently running as root; probably by accident.</w:t>
@@ -6594,6 +6860,7 @@
     <w:p>
       <w:pPr>
         <w:pStyle w:val="code"/>
+        <w:jc w:val="both"/>
       </w:pPr>
       <w:r>
         <w:t>Press control-C to abort or Enter to continue as root.</w:t>
@@ -6602,6 +6869,7 @@
     <w:p>
       <w:pPr>
         <w:pStyle w:val="code"/>
+        <w:jc w:val="both"/>
       </w:pPr>
       <w:r>
         <w:t>Set LEIN_ROOT to disable this warning.</w:t>
@@ -6610,11 +6878,13 @@
     <w:p>
       <w:pPr>
         <w:pStyle w:val="code"/>
+        <w:jc w:val="both"/>
       </w:pPr>
     </w:p>
     <w:p>
       <w:pPr>
         <w:pStyle w:val="code"/>
+        <w:jc w:val="both"/>
       </w:pPr>
       <w:r>
         <w:t xml:space="preserve">Leiningen 2.5.3 on Java 1.7.0_79 Java HotSpot(TM) 64-Bit Server </w:t>
@@ -6623,9 +6893,13 @@
     <w:p>
       <w:pPr>
         <w:pStyle w:val="code"/>
-      </w:pPr>
-    </w:p>
-    <w:p>
+        <w:jc w:val="both"/>
+      </w:pPr>
+    </w:p>
+    <w:p>
+      <w:pPr>
+        <w:jc w:val="both"/>
+      </w:pPr>
       <w:r>
         <w:t xml:space="preserve">Install </w:t>
       </w:r>
@@ -6641,11 +6915,13 @@
     <w:p>
       <w:pPr>
         <w:pStyle w:val="code"/>
+        <w:jc w:val="both"/>
       </w:pPr>
     </w:p>
     <w:p>
       <w:pPr>
         <w:pStyle w:val="code"/>
+        <w:jc w:val="both"/>
       </w:pPr>
       <w:r>
         <w:t>$</w:t>
@@ -6657,9 +6933,13 @@
     <w:p>
       <w:pPr>
         <w:pStyle w:val="code"/>
-      </w:pPr>
-    </w:p>
-    <w:p>
+        <w:jc w:val="both"/>
+      </w:pPr>
+    </w:p>
+    <w:p>
+      <w:pPr>
+        <w:jc w:val="both"/>
+      </w:pPr>
       <w:r>
         <w:t xml:space="preserve">Now you have </w:t>
       </w:r>
@@ -6683,10 +6963,15 @@
         <w:t xml:space="preserve"> example.</w:t>
       </w:r>
     </w:p>
-    <w:p/>
+    <w:p>
+      <w:pPr>
+        <w:jc w:val="both"/>
+      </w:pPr>
+    </w:p>
     <w:p>
       <w:pPr>
         <w:pStyle w:val="code"/>
+        <w:jc w:val="both"/>
       </w:pPr>
       <w:r>
         <w:t>$</w:t>
@@ -6698,9 +6983,13 @@
     <w:p>
       <w:pPr>
         <w:pStyle w:val="code"/>
-      </w:pPr>
-    </w:p>
-    <w:p>
+        <w:jc w:val="both"/>
+      </w:pPr>
+    </w:p>
+    <w:p>
+      <w:pPr>
+        <w:jc w:val="both"/>
+      </w:pPr>
       <w:r>
         <w:t>After watching the video and understanding the structure of topology definitions and the actual spout and bolt, run the word-count example use the following commands:</w:t>
       </w:r>
@@ -6708,11 +6997,13 @@
     <w:p>
       <w:pPr>
         <w:pStyle w:val="code"/>
+        <w:jc w:val="both"/>
       </w:pPr>
     </w:p>
     <w:p>
       <w:pPr>
         <w:pStyle w:val="code"/>
+        <w:jc w:val="both"/>
       </w:pPr>
       <w:r>
         <w:t>$cd wordcount</w:t>
@@ -6721,6 +7012,7 @@
     <w:p>
       <w:pPr>
         <w:pStyle w:val="code"/>
+        <w:jc w:val="both"/>
       </w:pPr>
       <w:r>
         <w:t>$</w:t>
@@ -6736,6 +7028,7 @@
         <w:autoSpaceDN w:val="0"/>
         <w:adjustRightInd w:val="0"/>
         <w:spacing w:line="240" w:lineRule="auto"/>
+        <w:jc w:val="both"/>
       </w:pPr>
     </w:p>
     <w:p>
@@ -6745,11 +7038,13 @@
         <w:autoSpaceDN w:val="0"/>
         <w:adjustRightInd w:val="0"/>
         <w:spacing w:line="240" w:lineRule="auto"/>
+        <w:jc w:val="both"/>
       </w:pPr>
     </w:p>
     <w:p>
       <w:pPr>
         <w:pStyle w:val="Heading2"/>
+        <w:jc w:val="both"/>
       </w:pPr>
       <w:r>
         <w:t>Python version 2.7</w:t>
@@ -6758,6 +7053,7 @@
     <w:p>
       <w:pPr>
         <w:pStyle w:val="normal0"/>
+        <w:jc w:val="both"/>
       </w:pPr>
     </w:p>
     <w:p>
@@ -6767,6 +7063,7 @@
         <w:autoSpaceDN w:val="0"/>
         <w:adjustRightInd w:val="0"/>
         <w:spacing w:line="240" w:lineRule="auto"/>
+        <w:jc w:val="both"/>
       </w:pPr>
       <w:r>
         <w:t xml:space="preserve">If you run into issues running </w:t>
@@ -6795,10 +7092,12 @@
         <w:autoSpaceDN w:val="0"/>
         <w:adjustRightInd w:val="0"/>
         <w:spacing w:line="240" w:lineRule="auto"/>
-      </w:pPr>
-    </w:p>
-    <w:p>
-      <w:pPr>
+        <w:jc w:val="both"/>
+      </w:pPr>
+    </w:p>
+    <w:p>
+      <w:pPr>
+        <w:jc w:val="both"/>
         <w:rPr>
           <w:shd w:val="clear" w:color="auto" w:fill="FFFFFF"/>
         </w:rPr>
@@ -6813,6 +7112,7 @@
     <w:p>
       <w:pPr>
         <w:pStyle w:val="code"/>
+        <w:jc w:val="both"/>
         <w:rPr>
           <w:color w:val="auto"/>
         </w:rPr>
@@ -6821,6 +7121,7 @@
     <w:p>
       <w:pPr>
         <w:pStyle w:val="code"/>
+        <w:jc w:val="both"/>
       </w:pPr>
       <w:r>
         <w:t>$</w:t>
@@ -6838,11 +7139,23 @@
     <w:p>
       <w:pPr>
         <w:pStyle w:val="code"/>
-      </w:pPr>
-    </w:p>
-    <w:p/>
-    <w:p/>
-    <w:p>
+        <w:jc w:val="both"/>
+      </w:pPr>
+    </w:p>
+    <w:p>
+      <w:pPr>
+        <w:jc w:val="both"/>
+      </w:pPr>
+    </w:p>
+    <w:p>
+      <w:pPr>
+        <w:jc w:val="both"/>
+      </w:pPr>
+    </w:p>
+    <w:p>
+      <w:pPr>
+        <w:jc w:val="both"/>
+      </w:pPr>
       <w:r>
         <w:lastRenderedPageBreak/>
         <w:t>You can see that the Python in your execution path ($PATH) is still 2.6.X by checking the version again.</w:t>
@@ -6851,11 +7164,13 @@
     <w:p>
       <w:pPr>
         <w:pStyle w:val="code"/>
+        <w:jc w:val="both"/>
       </w:pPr>
     </w:p>
     <w:p>
       <w:pPr>
         <w:pStyle w:val="code"/>
+        <w:jc w:val="both"/>
       </w:pPr>
       <w:r>
         <w:t>$python --version</w:t>
@@ -6864,6 +7179,7 @@
     <w:p>
       <w:pPr>
         <w:pStyle w:val="code"/>
+        <w:jc w:val="both"/>
       </w:pPr>
       <w:r>
         <w:t>Python 2.6.6</w:t>
@@ -6872,17 +7188,26 @@
     <w:p>
       <w:pPr>
         <w:pStyle w:val="code"/>
-      </w:pPr>
-    </w:p>
-    <w:p>
+        <w:jc w:val="both"/>
+      </w:pPr>
+    </w:p>
+    <w:p>
+      <w:pPr>
+        <w:jc w:val="both"/>
+      </w:pPr>
       <w:r>
         <w:t>Rename the current version to reflect its correct version.</w:t>
       </w:r>
     </w:p>
-    <w:p/>
+    <w:p>
+      <w:pPr>
+        <w:jc w:val="both"/>
+      </w:pPr>
+    </w:p>
     <w:p>
       <w:pPr>
         <w:pStyle w:val="code"/>
+        <w:jc w:val="both"/>
       </w:pPr>
       <w:r>
         <w:t>$mv /usr/bin/python /usr/bin/python266</w:t>
@@ -6891,9 +7216,13 @@
     <w:p>
       <w:pPr>
         <w:pStyle w:val="code"/>
-      </w:pPr>
-    </w:p>
-    <w:p>
+        <w:jc w:val="both"/>
+      </w:pPr>
+    </w:p>
+    <w:p>
+      <w:pPr>
+        <w:jc w:val="both"/>
+      </w:pPr>
       <w:r>
         <w:t>Create a symbolic link from the file in the path to the version you want to execute.</w:t>
       </w:r>
@@ -6901,11 +7230,13 @@
     <w:p>
       <w:pPr>
         <w:pStyle w:val="code"/>
+        <w:jc w:val="both"/>
       </w:pPr>
     </w:p>
     <w:p>
       <w:pPr>
         <w:pStyle w:val="code"/>
+        <w:jc w:val="both"/>
       </w:pPr>
       <w:r>
         <w:t>$</w:t>
@@ -6917,9 +7248,13 @@
     <w:p>
       <w:pPr>
         <w:pStyle w:val="code"/>
-      </w:pPr>
-    </w:p>
-    <w:p>
+        <w:jc w:val="both"/>
+      </w:pPr>
+    </w:p>
+    <w:p>
+      <w:pPr>
+        <w:jc w:val="both"/>
+      </w:pPr>
       <w:r>
         <w:t>Check that the link indeed refers to the intended version of Python.</w:t>
       </w:r>
@@ -6927,11 +7262,13 @@
     <w:p>
       <w:pPr>
         <w:pStyle w:val="code"/>
+        <w:jc w:val="both"/>
       </w:pPr>
     </w:p>
     <w:p>
       <w:pPr>
         <w:pStyle w:val="code"/>
+        <w:jc w:val="both"/>
       </w:pPr>
       <w:r>
         <w:t>$/usr/bin/python --version</w:t>
@@ -6940,6 +7277,7 @@
     <w:p>
       <w:pPr>
         <w:pStyle w:val="code"/>
+        <w:jc w:val="both"/>
       </w:pPr>
       <w:r>
         <w:t>Python 2.7.3</w:t>
@@ -6948,9 +7286,13 @@
     <w:p>
       <w:pPr>
         <w:pStyle w:val="code"/>
-      </w:pPr>
-    </w:p>
-    <w:p>
+        <w:jc w:val="both"/>
+      </w:pPr>
+    </w:p>
+    <w:p>
+      <w:pPr>
+        <w:jc w:val="both"/>
+      </w:pPr>
       <w:r>
         <w:t>Check that the shell picks up the version of Python you intended.</w:t>
       </w:r>
@@ -6958,11 +7300,13 @@
     <w:p>
       <w:pPr>
         <w:pStyle w:val="code"/>
+        <w:jc w:val="both"/>
       </w:pPr>
     </w:p>
     <w:p>
       <w:pPr>
         <w:pStyle w:val="code"/>
+        <w:jc w:val="both"/>
       </w:pPr>
       <w:r>
         <w:t>$python --version</w:t>
@@ -6971,6 +7315,7 @@
     <w:p>
       <w:pPr>
         <w:pStyle w:val="code"/>
+        <w:jc w:val="both"/>
       </w:pPr>
       <w:r>
         <w:t>Python 2.7.3</w:t>
@@ -6979,6 +7324,7 @@
     <w:p>
       <w:pPr>
         <w:pStyle w:val="Heading2"/>
+        <w:jc w:val="both"/>
       </w:pPr>
       <w:r>
         <w:t>Cloning a subdirectory</w:t>
@@ -6987,9 +7333,13 @@
     <w:p>
       <w:pPr>
         <w:pStyle w:val="normal0"/>
-      </w:pPr>
-    </w:p>
-    <w:p>
+        <w:jc w:val="both"/>
+      </w:pPr>
+    </w:p>
+    <w:p>
+      <w:pPr>
+        <w:jc w:val="both"/>
+      </w:pPr>
       <w:proofErr w:type="spellStart"/>
       <w:r>
         <w:t>Git</w:t>
@@ -7037,6 +7387,7 @@
     </w:p>
     <w:p>
       <w:pPr>
+        <w:jc w:val="both"/>
         <w:rPr>
           <w:i/>
         </w:rPr>
@@ -7088,32 +7439,14 @@
         </w:rPr>
         <w:t xml:space="preserve"> </w:t>
       </w:r>
-      <w:bookmarkStart w:id="6" w:name="_GoBack"/>
-      <w:bookmarkEnd w:id="6"/>
-      <w:r>
-        <w:fldChar w:fldCharType="begin"/>
-      </w:r>
-      <w:r>
-        <w:instrText xml:space="preserve"> HYPERLINK "mailto:</w:instrText>
-      </w:r>
-      <w:r>
-        <w:instrText>git@github.com:UC-Berkeley-I-School/w205-labs-exercises.git</w:instrText>
-      </w:r>
-      <w:r>
-        <w:instrText xml:space="preserve">" </w:instrText>
-      </w:r>
-      <w:r>
-        <w:fldChar w:fldCharType="separate"/>
-      </w:r>
-      <w:r>
-        <w:rPr>
-          <w:rStyle w:val="Hyperlink"/>
-        </w:rPr>
-        <w:t>git@github.com:UC-Berkeley-I-School/w205-labs-exercises.git</w:t>
-      </w:r>
-      <w:r>
-        <w:fldChar w:fldCharType="end"/>
-      </w:r>
+      <w:hyperlink r:id="rId24" w:history="1">
+        <w:r>
+          <w:rPr>
+            <w:rStyle w:val="Hyperlink"/>
+          </w:rPr>
+          <w:t>git@github.com:UC-Berkeley-I-School/w205-spring-16-labs-exercises.git</w:t>
+        </w:r>
+      </w:hyperlink>
     </w:p>
     <w:p>
       <w:pPr>
@@ -7271,6 +7604,7 @@
     <w:p>
       <w:pPr>
         <w:spacing w:line="240" w:lineRule="auto"/>
+        <w:jc w:val="both"/>
         <w:rPr>
           <w:rFonts w:ascii="Times" w:hAnsi="Times" w:cs="Times New Roman"/>
           <w:color w:val="auto"/>
@@ -7292,6 +7626,7 @@
     <w:p>
       <w:pPr>
         <w:spacing w:line="240" w:lineRule="auto"/>
+        <w:jc w:val="both"/>
         <w:rPr>
           <w:rFonts w:ascii="Times" w:eastAsia="Times New Roman" w:hAnsi="Times" w:cs="Times New Roman"/>
           <w:color w:val="auto"/>
@@ -8025,6 +8360,7 @@
     <w:p>
       <w:pPr>
         <w:spacing w:line="240" w:lineRule="auto"/>
+        <w:jc w:val="both"/>
         <w:rPr>
           <w:rFonts w:ascii="Times" w:eastAsia="Times New Roman" w:hAnsi="Times" w:cs="Times New Roman"/>
           <w:color w:val="auto"/>
@@ -8047,8 +8383,8 @@
       </w:pPr>
     </w:p>
     <w:sectPr>
-      <w:footerReference w:type="even" r:id="rId24"/>
-      <w:footerReference w:type="default" r:id="rId25"/>
+      <w:footerReference w:type="even" r:id="rId25"/>
+      <w:footerReference w:type="default" r:id="rId26"/>
       <w:pgSz w:w="12240" w:h="15840"/>
       <w:pgMar w:top="1440" w:right="1440" w:bottom="1440" w:left="1440" w:header="720" w:footer="720" w:gutter="0"/>
       <w:pgNumType w:start="1"/>
@@ -8157,7 +8493,7 @@
         <w:rStyle w:val="PageNumber"/>
         <w:noProof/>
       </w:rPr>
-      <w:t>12</w:t>
+      <w:t>1</w:t>
     </w:r>
     <w:r>
       <w:rPr>
@@ -12361,7 +12697,6 @@
   <w:style w:type="character" w:default="1" w:styleId="DefaultParagraphFont">
     <w:name w:val="Default Paragraph Font"/>
     <w:uiPriority w:val="1"/>
-    <w:semiHidden/>
     <w:unhideWhenUsed/>
   </w:style>
   <w:style w:type="table" w:default="1" w:styleId="TableNormal">
@@ -13237,7 +13572,6 @@
   <w:style w:type="character" w:default="1" w:styleId="DefaultParagraphFont">
     <w:name w:val="Default Paragraph Font"/>
     <w:uiPriority w:val="1"/>
-    <w:semiHidden/>
     <w:unhideWhenUsed/>
   </w:style>
   <w:style w:type="table" w:default="1" w:styleId="TableNormal">

</xml_diff>